<commit_message>
update on school work lol
</commit_message>
<xml_diff>
--- a/Year 8 Mathematics INVESTIGATION WORD 2023.docx
+++ b/Year 8 Mathematics INVESTIGATION WORD 2023.docx
@@ -7,11 +7,13 @@
         <w:spacing w:after="160" w:line="259" w:lineRule="auto"/>
         <w:ind w:left="0" w:right="0" w:firstLine="0"/>
         <w:rPr>
-          <w:color w:val="002060"/>
-        </w:rPr>
-      </w:pPr>
-      <w:r>
-        <w:rPr>
+          <w:rFonts w:ascii="Calibri" w:hAnsi="Calibri" w:cs="Calibri"/>
+          <w:color w:val="002060"/>
+        </w:rPr>
+      </w:pPr>
+      <w:r>
+        <w:rPr>
+          <w:rFonts w:ascii="Calibri" w:hAnsi="Calibri" w:cs="Calibri"/>
           <w:b/>
           <w:color w:val="002060"/>
           <w:sz w:val="28"/>
@@ -20,6 +22,7 @@
       </w:r>
       <w:r>
         <w:rPr>
+          <w:rFonts w:ascii="Calibri" w:hAnsi="Calibri" w:cs="Calibri"/>
           <w:b/>
           <w:color w:val="002060"/>
           <w:sz w:val="28"/>
@@ -28,6 +31,7 @@
       </w:r>
       <w:r>
         <w:rPr>
+          <w:rFonts w:ascii="Calibri" w:hAnsi="Calibri" w:cs="Calibri"/>
           <w:b/>
           <w:color w:val="002060"/>
           <w:sz w:val="28"/>
@@ -36,6 +40,7 @@
       </w:r>
       <w:r>
         <w:rPr>
+          <w:rFonts w:ascii="Calibri" w:hAnsi="Calibri" w:cs="Calibri"/>
           <w:b/>
           <w:color w:val="002060"/>
           <w:sz w:val="28"/>
@@ -44,6 +49,7 @@
       </w:r>
       <w:r>
         <w:rPr>
+          <w:rFonts w:ascii="Calibri" w:hAnsi="Calibri" w:cs="Calibri"/>
           <w:b/>
           <w:color w:val="002060"/>
           <w:sz w:val="28"/>
@@ -52,6 +58,7 @@
       </w:r>
       <w:r>
         <w:rPr>
+          <w:rFonts w:ascii="Calibri" w:hAnsi="Calibri" w:cs="Calibri"/>
           <w:b/>
           <w:color w:val="002060"/>
           <w:sz w:val="28"/>
@@ -64,6 +71,7 @@
         <w:spacing w:line="354" w:lineRule="auto"/>
         <w:ind w:left="0" w:right="0" w:firstLine="0"/>
         <w:rPr>
+          <w:rFonts w:ascii="Calibri" w:hAnsi="Calibri" w:cs="Calibri"/>
           <w:b/>
           <w:color w:val="002060"/>
           <w:sz w:val="28"/>
@@ -71,6 +79,7 @@
       </w:pPr>
       <w:r>
         <w:rPr>
+          <w:rFonts w:ascii="Calibri" w:hAnsi="Calibri" w:cs="Calibri"/>
           <w:noProof/>
           <w:color w:val="002060"/>
         </w:rPr>
@@ -118,6 +127,7 @@
       </w:r>
       <w:r>
         <w:rPr>
+          <w:rFonts w:ascii="Calibri" w:hAnsi="Calibri" w:cs="Calibri"/>
           <w:b/>
           <w:color w:val="002060"/>
           <w:sz w:val="28"/>
@@ -130,6 +140,7 @@
         <w:spacing w:line="354" w:lineRule="auto"/>
         <w:ind w:left="0" w:right="0" w:firstLine="0"/>
         <w:rPr>
+          <w:rFonts w:ascii="Calibri" w:hAnsi="Calibri" w:cs="Calibri"/>
           <w:b/>
           <w:color w:val="002060"/>
           <w:sz w:val="28"/>
@@ -141,6 +152,7 @@
         <w:spacing w:line="354" w:lineRule="auto"/>
         <w:ind w:left="0" w:right="0" w:firstLine="0"/>
         <w:rPr>
+          <w:rFonts w:ascii="Calibri" w:hAnsi="Calibri" w:cs="Calibri"/>
           <w:b/>
           <w:color w:val="002060"/>
           <w:sz w:val="28"/>
@@ -148,6 +160,7 @@
       </w:pPr>
       <w:r>
         <w:rPr>
+          <w:rFonts w:ascii="Calibri" w:hAnsi="Calibri" w:cs="Calibri"/>
           <w:b/>
           <w:color w:val="002060"/>
           <w:sz w:val="32"/>
@@ -156,6 +169,7 @@
       </w:r>
       <w:r>
         <w:rPr>
+          <w:rFonts w:ascii="Calibri" w:hAnsi="Calibri" w:cs="Calibri"/>
           <w:b/>
           <w:color w:val="002060"/>
           <w:sz w:val="32"/>
@@ -164,6 +178,7 @@
       </w:r>
       <w:r>
         <w:rPr>
+          <w:rFonts w:ascii="Calibri" w:hAnsi="Calibri" w:cs="Calibri"/>
           <w:b/>
           <w:color w:val="002060"/>
           <w:sz w:val="28"/>
@@ -177,6 +192,7 @@
         <w:ind w:left="190" w:right="423" w:firstLine="0"/>
         <w:jc w:val="center"/>
         <w:rPr>
+          <w:rFonts w:ascii="Calibri" w:hAnsi="Calibri" w:cs="Calibri"/>
           <w:b/>
           <w:color w:val="002060"/>
           <w:sz w:val="32"/>
@@ -186,6 +202,7 @@
       </w:pPr>
       <w:r>
         <w:rPr>
+          <w:rFonts w:ascii="Calibri" w:hAnsi="Calibri" w:cs="Calibri"/>
           <w:b/>
           <w:color w:val="002060"/>
           <w:sz w:val="32"/>
@@ -204,11 +221,13 @@
         <w:spacing w:after="1" w:line="261" w:lineRule="auto"/>
         <w:ind w:right="0" w:hanging="360"/>
         <w:rPr>
-          <w:color w:val="002060"/>
-        </w:rPr>
-      </w:pPr>
-      <w:r>
-        <w:rPr>
+          <w:rFonts w:ascii="Calibri" w:hAnsi="Calibri" w:cs="Calibri"/>
+          <w:color w:val="002060"/>
+        </w:rPr>
+      </w:pPr>
+      <w:r>
+        <w:rPr>
+          <w:rFonts w:ascii="Calibri" w:hAnsi="Calibri" w:cs="Calibri"/>
           <w:color w:val="002060"/>
         </w:rPr>
         <w:t>Investigate techniques for collecting</w:t>
@@ -216,6 +235,7 @@
       <w:hyperlink r:id="rId6">
         <w:r>
           <w:rPr>
+            <w:rFonts w:ascii="Calibri" w:hAnsi="Calibri" w:cs="Calibri"/>
             <w:color w:val="002060"/>
           </w:rPr>
           <w:t xml:space="preserve"> </w:t>
@@ -224,6 +244,7 @@
       <w:hyperlink r:id="rId7">
         <w:r>
           <w:rPr>
+            <w:rFonts w:ascii="Calibri" w:hAnsi="Calibri" w:cs="Calibri"/>
             <w:color w:val="002060"/>
             <w:u w:val="single" w:color="215986"/>
           </w:rPr>
@@ -233,6 +254,7 @@
       <w:hyperlink r:id="rId8">
         <w:r>
           <w:rPr>
+            <w:rFonts w:ascii="Calibri" w:hAnsi="Calibri" w:cs="Calibri"/>
             <w:color w:val="002060"/>
           </w:rPr>
           <w:t>,</w:t>
@@ -240,6 +262,7 @@
       </w:hyperlink>
       <w:r>
         <w:rPr>
+          <w:rFonts w:ascii="Calibri" w:hAnsi="Calibri" w:cs="Calibri"/>
           <w:color w:val="002060"/>
         </w:rPr>
         <w:t xml:space="preserve"> including</w:t>
@@ -247,6 +270,7 @@
       <w:hyperlink r:id="rId9">
         <w:r>
           <w:rPr>
+            <w:rFonts w:ascii="Calibri" w:hAnsi="Calibri" w:cs="Calibri"/>
             <w:color w:val="002060"/>
           </w:rPr>
           <w:t xml:space="preserve"> </w:t>
@@ -255,6 +279,7 @@
       <w:hyperlink r:id="rId10">
         <w:r>
           <w:rPr>
+            <w:rFonts w:ascii="Calibri" w:hAnsi="Calibri" w:cs="Calibri"/>
             <w:color w:val="002060"/>
             <w:u w:val="single" w:color="215986"/>
           </w:rPr>
@@ -264,6 +289,7 @@
       <w:hyperlink r:id="rId11">
         <w:r>
           <w:rPr>
+            <w:rFonts w:ascii="Calibri" w:hAnsi="Calibri" w:cs="Calibri"/>
             <w:color w:val="002060"/>
           </w:rPr>
           <w:t>,</w:t>
@@ -271,6 +297,7 @@
       </w:hyperlink>
       <w:r>
         <w:rPr>
+          <w:rFonts w:ascii="Calibri" w:hAnsi="Calibri" w:cs="Calibri"/>
           <w:color w:val="002060"/>
         </w:rPr>
         <w:t xml:space="preserve"> sampling and observation</w:t>
@@ -278,6 +305,7 @@
       <w:hyperlink r:id="rId12">
         <w:r>
           <w:rPr>
+            <w:rFonts w:ascii="Calibri" w:hAnsi="Calibri" w:cs="Calibri"/>
             <w:color w:val="002060"/>
           </w:rPr>
           <w:t xml:space="preserve"> </w:t>
@@ -286,6 +314,7 @@
       <w:hyperlink r:id="rId13">
         <w:r>
           <w:rPr>
+            <w:rFonts w:ascii="Calibri" w:hAnsi="Calibri" w:cs="Calibri"/>
             <w:color w:val="002060"/>
             <w:u w:val="single" w:color="215986"/>
           </w:rPr>
@@ -302,11 +331,13 @@
         <w:spacing w:after="1" w:line="261" w:lineRule="auto"/>
         <w:ind w:right="0" w:hanging="360"/>
         <w:rPr>
-          <w:color w:val="002060"/>
-        </w:rPr>
-      </w:pPr>
-      <w:r>
-        <w:rPr>
+          <w:rFonts w:ascii="Calibri" w:hAnsi="Calibri" w:cs="Calibri"/>
+          <w:color w:val="002060"/>
+        </w:rPr>
+      </w:pPr>
+      <w:r>
+        <w:rPr>
+          <w:rFonts w:ascii="Calibri" w:hAnsi="Calibri" w:cs="Calibri"/>
           <w:color w:val="002060"/>
         </w:rPr>
         <w:t>Explore the practicalities and implications of obtaining</w:t>
@@ -314,6 +345,7 @@
       <w:hyperlink r:id="rId14">
         <w:r>
           <w:rPr>
+            <w:rFonts w:ascii="Calibri" w:hAnsi="Calibri" w:cs="Calibri"/>
             <w:color w:val="002060"/>
           </w:rPr>
           <w:t xml:space="preserve"> </w:t>
@@ -322,6 +354,7 @@
       <w:hyperlink r:id="rId15">
         <w:r>
           <w:rPr>
+            <w:rFonts w:ascii="Calibri" w:hAnsi="Calibri" w:cs="Calibri"/>
             <w:color w:val="002060"/>
             <w:u w:val="single" w:color="215986"/>
           </w:rPr>
@@ -331,6 +364,7 @@
       <w:hyperlink r:id="rId16">
         <w:r>
           <w:rPr>
+            <w:rFonts w:ascii="Calibri" w:hAnsi="Calibri" w:cs="Calibri"/>
             <w:color w:val="002060"/>
           </w:rPr>
           <w:t xml:space="preserve"> </w:t>
@@ -338,6 +372,7 @@
       </w:hyperlink>
       <w:r>
         <w:rPr>
+          <w:rFonts w:ascii="Calibri" w:hAnsi="Calibri" w:cs="Calibri"/>
           <w:color w:val="002060"/>
         </w:rPr>
         <w:t>through sampling using a variety of investigative processes</w:t>
@@ -345,6 +380,7 @@
       <w:hyperlink r:id="rId17">
         <w:r>
           <w:rPr>
+            <w:rFonts w:ascii="Calibri" w:hAnsi="Calibri" w:cs="Calibri"/>
             <w:color w:val="002060"/>
           </w:rPr>
           <w:t xml:space="preserve"> </w:t>
@@ -353,6 +389,7 @@
       <w:hyperlink r:id="rId18">
         <w:r>
           <w:rPr>
+            <w:rFonts w:ascii="Calibri" w:hAnsi="Calibri" w:cs="Calibri"/>
             <w:color w:val="002060"/>
             <w:u w:val="single" w:color="215986"/>
           </w:rPr>
@@ -369,6 +406,7 @@
         <w:spacing w:after="1" w:line="261" w:lineRule="auto"/>
         <w:ind w:right="0" w:hanging="360"/>
         <w:rPr>
+          <w:rFonts w:ascii="Calibri" w:hAnsi="Calibri" w:cs="Calibri"/>
           <w:b/>
           <w:bCs/>
           <w:color w:val="002060"/>
@@ -376,6 +414,7 @@
       </w:pPr>
       <w:r>
         <w:rPr>
+          <w:rFonts w:ascii="Calibri" w:hAnsi="Calibri" w:cs="Calibri"/>
           <w:b/>
           <w:bCs/>
           <w:color w:val="002060"/>
@@ -388,11 +427,13 @@
         <w:spacing w:after="186" w:line="259" w:lineRule="auto"/>
         <w:ind w:left="2305" w:right="0" w:firstLine="0"/>
         <w:rPr>
-          <w:color w:val="002060"/>
-        </w:rPr>
-      </w:pPr>
-      <w:r>
-        <w:rPr>
+          <w:rFonts w:ascii="Calibri" w:hAnsi="Calibri" w:cs="Calibri"/>
+          <w:color w:val="002060"/>
+        </w:rPr>
+      </w:pPr>
+      <w:r>
+        <w:rPr>
+          <w:rFonts w:ascii="Calibri" w:hAnsi="Calibri" w:cs="Calibri"/>
           <w:noProof/>
           <w:color w:val="002060"/>
         </w:rPr>
@@ -436,12 +477,14 @@
         <w:spacing w:after="155"/>
         <w:ind w:left="-5"/>
         <w:rPr>
+          <w:rFonts w:ascii="Calibri" w:hAnsi="Calibri" w:cs="Calibri"/>
           <w:b/>
           <w:color w:val="002060"/>
         </w:rPr>
       </w:pPr>
       <w:r>
         <w:rPr>
+          <w:rFonts w:ascii="Calibri" w:hAnsi="Calibri" w:cs="Calibri"/>
           <w:b/>
           <w:color w:val="002060"/>
         </w:rPr>
@@ -453,11 +496,13 @@
         <w:spacing w:after="632"/>
         <w:ind w:left="-5"/>
         <w:rPr>
-          <w:color w:val="002060"/>
-        </w:rPr>
-      </w:pPr>
-      <w:r>
-        <w:rPr>
+          <w:rFonts w:ascii="Calibri" w:hAnsi="Calibri" w:cs="Calibri"/>
+          <w:color w:val="002060"/>
+        </w:rPr>
+      </w:pPr>
+      <w:r>
+        <w:rPr>
+          <w:rFonts w:ascii="Calibri" w:hAnsi="Calibri" w:cs="Calibri"/>
           <w:color w:val="002060"/>
         </w:rPr>
         <w:t xml:space="preserve">Your teacher will be randomly allocating you a suburb or town within WA. </w:t>
@@ -468,12 +513,14 @@
         <w:spacing w:after="143" w:line="259" w:lineRule="auto"/>
         <w:ind w:left="-5" w:right="0"/>
         <w:rPr>
+          <w:rFonts w:ascii="Calibri" w:hAnsi="Calibri" w:cs="Calibri"/>
           <w:color w:val="002060"/>
           <w:u w:val="single"/>
         </w:rPr>
       </w:pPr>
       <w:r>
         <w:rPr>
+          <w:rFonts w:ascii="Calibri" w:hAnsi="Calibri" w:cs="Calibri"/>
           <w:b/>
           <w:color w:val="002060"/>
           <w:sz w:val="24"/>
@@ -490,11 +537,13 @@
           <w:numId w:val="2"/>
         </w:numPr>
         <w:rPr>
-          <w:color w:val="002060"/>
-        </w:rPr>
-      </w:pPr>
-      <w:r>
-        <w:rPr>
+          <w:rFonts w:ascii="Calibri" w:hAnsi="Calibri" w:cs="Calibri"/>
+          <w:color w:val="002060"/>
+        </w:rPr>
+      </w:pPr>
+      <w:r>
+        <w:rPr>
+          <w:rFonts w:ascii="Calibri" w:hAnsi="Calibri" w:cs="Calibri"/>
           <w:color w:val="002060"/>
         </w:rPr>
         <w:t xml:space="preserve">Using your own words, summarise what you have been asked to do. </w:t>
@@ -505,12 +554,13 @@
         <w:spacing w:after="164" w:line="259" w:lineRule="auto"/>
         <w:ind w:right="0" w:firstLine="0"/>
         <w:rPr>
-          <w:color w:val="002060"/>
-        </w:rPr>
-      </w:pPr>
-      <w:r>
-        <w:rPr>
-          <w:rFonts w:asciiTheme="minorHAnsi" w:hAnsiTheme="minorHAnsi" w:cstheme="minorHAnsi"/>
+          <w:rFonts w:ascii="Calibri" w:hAnsi="Calibri" w:cs="Calibri"/>
+          <w:color w:val="002060"/>
+        </w:rPr>
+      </w:pPr>
+      <w:r>
+        <w:rPr>
+          <w:rFonts w:ascii="Calibri" w:hAnsi="Calibri" w:cs="Calibri"/>
           <w:color w:val="FF0000"/>
           <w:sz w:val="24"/>
           <w:szCs w:val="24"/>
@@ -519,7 +569,7 @@
       </w:r>
       <w:r>
         <w:rPr>
-          <w:rFonts w:asciiTheme="minorHAnsi" w:hAnsiTheme="minorHAnsi" w:cstheme="minorHAnsi"/>
+          <w:rFonts w:ascii="Calibri" w:hAnsi="Calibri" w:cs="Calibri"/>
           <w:color w:val="FF0000"/>
           <w:sz w:val="24"/>
           <w:szCs w:val="24"/>
@@ -528,7 +578,7 @@
       </w:r>
       <w:r>
         <w:rPr>
-          <w:rFonts w:asciiTheme="minorHAnsi" w:hAnsiTheme="minorHAnsi" w:cstheme="minorHAnsi"/>
+          <w:rFonts w:ascii="Calibri" w:hAnsi="Calibri" w:cs="Calibri"/>
           <w:color w:val="FF0000"/>
           <w:sz w:val="24"/>
           <w:szCs w:val="24"/>
@@ -537,7 +587,7 @@
       </w:r>
       <w:r>
         <w:rPr>
-          <w:rFonts w:asciiTheme="minorHAnsi" w:hAnsiTheme="minorHAnsi" w:cstheme="minorHAnsi"/>
+          <w:rFonts w:ascii="Calibri" w:hAnsi="Calibri" w:cs="Calibri"/>
           <w:color w:val="FF0000"/>
           <w:sz w:val="24"/>
           <w:szCs w:val="24"/>
@@ -546,7 +596,7 @@
       </w:r>
       <w:r>
         <w:rPr>
-          <w:rFonts w:asciiTheme="minorHAnsi" w:hAnsiTheme="minorHAnsi" w:cstheme="minorHAnsi"/>
+          <w:rFonts w:ascii="Calibri" w:hAnsi="Calibri" w:cs="Calibri"/>
           <w:color w:val="FF0000"/>
           <w:sz w:val="24"/>
           <w:szCs w:val="24"/>
@@ -555,7 +605,7 @@
       </w:r>
       <w:r>
         <w:rPr>
-          <w:rFonts w:asciiTheme="minorHAnsi" w:hAnsiTheme="minorHAnsi" w:cstheme="minorHAnsi"/>
+          <w:rFonts w:ascii="Calibri" w:hAnsi="Calibri" w:cs="Calibri"/>
           <w:color w:val="FF0000"/>
           <w:sz w:val="24"/>
           <w:szCs w:val="24"/>
@@ -564,7 +614,7 @@
       </w:r>
       <w:r>
         <w:rPr>
-          <w:rFonts w:asciiTheme="minorHAnsi" w:hAnsiTheme="minorHAnsi" w:cstheme="minorHAnsi"/>
+          <w:rFonts w:ascii="Calibri" w:hAnsi="Calibri" w:cs="Calibri"/>
           <w:color w:val="FF0000"/>
           <w:sz w:val="24"/>
           <w:szCs w:val="24"/>
@@ -573,7 +623,7 @@
       </w:r>
       <w:r>
         <w:rPr>
-          <w:rFonts w:asciiTheme="minorHAnsi" w:hAnsiTheme="minorHAnsi" w:cstheme="minorHAnsi"/>
+          <w:rFonts w:ascii="Calibri" w:hAnsi="Calibri" w:cs="Calibri"/>
           <w:color w:val="FF0000"/>
           <w:sz w:val="24"/>
           <w:szCs w:val="24"/>
@@ -582,7 +632,7 @@
       </w:r>
       <w:r>
         <w:rPr>
-          <w:rFonts w:asciiTheme="minorHAnsi" w:hAnsiTheme="minorHAnsi" w:cstheme="minorHAnsi"/>
+          <w:rFonts w:ascii="Calibri" w:hAnsi="Calibri" w:cs="Calibri"/>
           <w:color w:val="FF0000"/>
           <w:sz w:val="24"/>
           <w:szCs w:val="24"/>
@@ -591,7 +641,7 @@
       </w:r>
       <w:r>
         <w:rPr>
-          <w:rFonts w:asciiTheme="minorHAnsi" w:hAnsiTheme="minorHAnsi" w:cstheme="minorHAnsi"/>
+          <w:rFonts w:ascii="Calibri" w:hAnsi="Calibri" w:cs="Calibri"/>
           <w:color w:val="FF0000"/>
           <w:sz w:val="24"/>
           <w:szCs w:val="24"/>
@@ -604,6 +654,7 @@
         <w:spacing w:after="164" w:line="259" w:lineRule="auto"/>
         <w:ind w:right="0" w:firstLine="0"/>
         <w:rPr>
+          <w:rFonts w:ascii="Calibri" w:hAnsi="Calibri" w:cs="Calibri"/>
           <w:color w:val="002060"/>
         </w:rPr>
       </w:pPr>
@@ -616,11 +667,13 @@
           <w:numId w:val="2"/>
         </w:numPr>
         <w:rPr>
-          <w:color w:val="002060"/>
-        </w:rPr>
-      </w:pPr>
-      <w:r>
-        <w:rPr>
+          <w:rFonts w:ascii="Calibri" w:hAnsi="Calibri" w:cs="Calibri"/>
+          <w:color w:val="002060"/>
+        </w:rPr>
+      </w:pPr>
+      <w:r>
+        <w:rPr>
+          <w:rFonts w:ascii="Calibri" w:hAnsi="Calibri" w:cs="Calibri"/>
           <w:color w:val="002060"/>
         </w:rPr>
         <w:t xml:space="preserve">Give a definition for a census in your own words: </w:t>
@@ -630,12 +683,13 @@
       <w:pPr>
         <w:ind w:left="0" w:firstLine="0"/>
         <w:rPr>
-          <w:color w:val="002060"/>
-        </w:rPr>
-      </w:pPr>
-      <w:r>
-        <w:rPr>
-          <w:rFonts w:asciiTheme="minorHAnsi" w:hAnsiTheme="minorHAnsi" w:cstheme="minorHAnsi"/>
+          <w:rFonts w:ascii="Calibri" w:hAnsi="Calibri" w:cs="Calibri"/>
+          <w:color w:val="002060"/>
+        </w:rPr>
+      </w:pPr>
+      <w:r>
+        <w:rPr>
+          <w:rFonts w:ascii="Calibri" w:hAnsi="Calibri" w:cs="Calibri"/>
           <w:color w:val="FF0000"/>
           <w:sz w:val="24"/>
           <w:szCs w:val="24"/>
@@ -648,6 +702,7 @@
         <w:spacing w:after="156" w:line="259" w:lineRule="auto"/>
         <w:ind w:left="0" w:right="0" w:firstLine="0"/>
         <w:rPr>
+          <w:rFonts w:ascii="Calibri" w:hAnsi="Calibri" w:cs="Calibri"/>
           <w:color w:val="002060"/>
         </w:rPr>
       </w:pPr>
@@ -660,11 +715,13 @@
           <w:numId w:val="2"/>
         </w:numPr>
         <w:rPr>
-          <w:color w:val="002060"/>
-        </w:rPr>
-      </w:pPr>
-      <w:r>
-        <w:rPr>
+          <w:rFonts w:ascii="Calibri" w:hAnsi="Calibri" w:cs="Calibri"/>
+          <w:color w:val="002060"/>
+        </w:rPr>
+      </w:pPr>
+      <w:r>
+        <w:rPr>
+          <w:rFonts w:ascii="Calibri" w:hAnsi="Calibri" w:cs="Calibri"/>
           <w:color w:val="002060"/>
         </w:rPr>
         <w:t xml:space="preserve">Give a definition for a survey in your own words: </w:t>
@@ -675,7 +732,7 @@
         <w:spacing w:after="167" w:line="259" w:lineRule="auto"/>
         <w:ind w:left="20" w:right="0" w:firstLine="0"/>
         <w:rPr>
-          <w:rFonts w:asciiTheme="minorHAnsi" w:hAnsiTheme="minorHAnsi" w:cstheme="minorHAnsi"/>
+          <w:rFonts w:ascii="Calibri" w:hAnsi="Calibri" w:cs="Calibri"/>
           <w:color w:val="FF0000"/>
           <w:sz w:val="24"/>
           <w:szCs w:val="24"/>
@@ -683,7 +740,7 @@
       </w:pPr>
       <w:r>
         <w:rPr>
-          <w:rFonts w:asciiTheme="minorHAnsi" w:hAnsiTheme="minorHAnsi" w:cstheme="minorHAnsi"/>
+          <w:rFonts w:ascii="Calibri" w:hAnsi="Calibri" w:cs="Calibri"/>
           <w:color w:val="FF0000"/>
           <w:sz w:val="24"/>
           <w:szCs w:val="24"/>
@@ -692,7 +749,7 @@
       </w:r>
       <w:r>
         <w:rPr>
-          <w:rFonts w:asciiTheme="minorHAnsi" w:hAnsiTheme="minorHAnsi" w:cstheme="minorHAnsi"/>
+          <w:rFonts w:ascii="Calibri" w:hAnsi="Calibri" w:cs="Calibri"/>
           <w:color w:val="FF0000"/>
           <w:sz w:val="24"/>
           <w:szCs w:val="24"/>
@@ -705,6 +762,7 @@
         <w:spacing w:after="167" w:line="259" w:lineRule="auto"/>
         <w:ind w:left="20" w:right="0" w:firstLine="0"/>
         <w:rPr>
+          <w:rFonts w:ascii="Calibri" w:hAnsi="Calibri" w:cs="Calibri"/>
           <w:color w:val="002060"/>
         </w:rPr>
       </w:pPr>
@@ -717,11 +775,13 @@
           <w:numId w:val="2"/>
         </w:numPr>
         <w:rPr>
-          <w:color w:val="002060"/>
-        </w:rPr>
-      </w:pPr>
-      <w:r>
-        <w:rPr>
+          <w:rFonts w:ascii="Calibri" w:hAnsi="Calibri" w:cs="Calibri"/>
+          <w:color w:val="002060"/>
+        </w:rPr>
+      </w:pPr>
+      <w:r>
+        <w:rPr>
+          <w:rFonts w:ascii="Calibri" w:hAnsi="Calibri" w:cs="Calibri"/>
           <w:color w:val="002060"/>
         </w:rPr>
         <w:t xml:space="preserve">Give a definition for a sample in your own words: </w:t>
@@ -732,12 +792,13 @@
         <w:spacing w:line="259" w:lineRule="auto"/>
         <w:ind w:left="0" w:right="0" w:firstLine="0"/>
         <w:rPr>
-          <w:color w:val="002060"/>
-        </w:rPr>
-      </w:pPr>
-      <w:r>
-        <w:rPr>
-          <w:rFonts w:asciiTheme="minorHAnsi" w:hAnsiTheme="minorHAnsi" w:cstheme="minorHAnsi"/>
+          <w:rFonts w:ascii="Calibri" w:hAnsi="Calibri" w:cs="Calibri"/>
+          <w:color w:val="002060"/>
+        </w:rPr>
+      </w:pPr>
+      <w:r>
+        <w:rPr>
+          <w:rFonts w:ascii="Calibri" w:hAnsi="Calibri" w:cs="Calibri"/>
           <w:color w:val="FF0000"/>
           <w:sz w:val="24"/>
           <w:szCs w:val="24"/>
@@ -746,7 +807,7 @@
       </w:r>
       <w:r>
         <w:rPr>
-          <w:rFonts w:asciiTheme="minorHAnsi" w:hAnsiTheme="minorHAnsi" w:cstheme="minorHAnsi"/>
+          <w:rFonts w:ascii="Calibri" w:hAnsi="Calibri" w:cs="Calibri"/>
           <w:color w:val="FF0000"/>
           <w:sz w:val="24"/>
           <w:szCs w:val="24"/>
@@ -755,7 +816,7 @@
       </w:r>
       <w:r>
         <w:rPr>
-          <w:rFonts w:asciiTheme="minorHAnsi" w:hAnsiTheme="minorHAnsi" w:cstheme="minorHAnsi"/>
+          <w:rFonts w:ascii="Calibri" w:hAnsi="Calibri" w:cs="Calibri"/>
           <w:color w:val="FF0000"/>
           <w:sz w:val="24"/>
           <w:szCs w:val="24"/>
@@ -768,6 +829,7 @@
         <w:spacing w:line="259" w:lineRule="auto"/>
         <w:ind w:left="0" w:right="0" w:firstLine="0"/>
         <w:rPr>
+          <w:rFonts w:ascii="Calibri" w:hAnsi="Calibri" w:cs="Calibri"/>
           <w:color w:val="002060"/>
         </w:rPr>
       </w:pPr>
@@ -777,6 +839,7 @@
         <w:spacing w:line="259" w:lineRule="auto"/>
         <w:ind w:left="0" w:right="0" w:firstLine="0"/>
         <w:rPr>
+          <w:rFonts w:ascii="Calibri" w:hAnsi="Calibri" w:cs="Calibri"/>
           <w:color w:val="002060"/>
         </w:rPr>
       </w:pPr>
@@ -786,6 +849,7 @@
         <w:spacing w:line="259" w:lineRule="auto"/>
         <w:ind w:left="0" w:right="0" w:firstLine="0"/>
         <w:rPr>
+          <w:rFonts w:ascii="Calibri" w:hAnsi="Calibri" w:cs="Calibri"/>
           <w:color w:val="002060"/>
         </w:rPr>
       </w:pPr>
@@ -795,6 +859,7 @@
         <w:spacing w:line="259" w:lineRule="auto"/>
         <w:ind w:left="0" w:right="0" w:firstLine="0"/>
         <w:rPr>
+          <w:rFonts w:ascii="Calibri" w:hAnsi="Calibri" w:cs="Calibri"/>
           <w:color w:val="002060"/>
         </w:rPr>
       </w:pPr>
@@ -804,6 +869,7 @@
         <w:pStyle w:val="Heading1"/>
         <w:ind w:left="0" w:firstLine="0"/>
         <w:rPr>
+          <w:rFonts w:ascii="Calibri" w:hAnsi="Calibri" w:cs="Calibri"/>
           <w:color w:val="002060"/>
           <w:u w:val="single"/>
         </w:rPr>
@@ -814,12 +880,14 @@
         <w:pStyle w:val="Heading1"/>
         <w:ind w:left="0" w:firstLine="0"/>
         <w:rPr>
+          <w:rFonts w:ascii="Calibri" w:hAnsi="Calibri" w:cs="Calibri"/>
           <w:color w:val="002060"/>
           <w:u w:val="single"/>
         </w:rPr>
       </w:pPr>
       <w:r>
         <w:rPr>
+          <w:rFonts w:ascii="Calibri" w:hAnsi="Calibri" w:cs="Calibri"/>
           <w:color w:val="002060"/>
           <w:u w:val="single"/>
         </w:rPr>
@@ -834,17 +902,20 @@
         <w:spacing w:after="161"/>
         <w:ind w:left="-15" w:right="0" w:firstLine="0"/>
         <w:rPr>
+          <w:rFonts w:ascii="Calibri" w:hAnsi="Calibri" w:cs="Calibri"/>
           <w:color w:val="C45911" w:themeColor="accent2" w:themeShade="BF"/>
         </w:rPr>
       </w:pPr>
       <w:r>
         <w:rPr>
+          <w:rFonts w:ascii="Calibri" w:hAnsi="Calibri" w:cs="Calibri"/>
           <w:color w:val="002060"/>
         </w:rPr>
         <w:t xml:space="preserve">What suburb/town have you been allocated? </w:t>
       </w:r>
       <w:r>
         <w:rPr>
+          <w:rFonts w:ascii="Calibri" w:hAnsi="Calibri" w:cs="Calibri"/>
           <w:color w:val="002060"/>
         </w:rPr>
         <w:t xml:space="preserve">                           </w:t>
@@ -858,7 +929,7 @@
         <w:spacing w:after="161"/>
         <w:ind w:left="-15" w:right="0" w:firstLine="0"/>
         <w:rPr>
-          <w:rFonts w:asciiTheme="minorHAnsi" w:hAnsiTheme="minorHAnsi" w:cstheme="minorHAnsi"/>
+          <w:rFonts w:ascii="Calibri" w:hAnsi="Calibri" w:cs="Calibri"/>
           <w:color w:val="FF0000"/>
           <w:sz w:val="24"/>
           <w:szCs w:val="24"/>
@@ -866,7 +937,7 @@
       </w:pPr>
       <w:r>
         <w:rPr>
-          <w:rFonts w:asciiTheme="minorHAnsi" w:hAnsiTheme="minorHAnsi" w:cstheme="minorHAnsi"/>
+          <w:rFonts w:ascii="Calibri" w:hAnsi="Calibri" w:cs="Calibri"/>
           <w:color w:val="FF0000"/>
           <w:sz w:val="24"/>
           <w:szCs w:val="24"/>
@@ -882,7 +953,7 @@
         <w:spacing w:after="161"/>
         <w:ind w:left="-15" w:right="0" w:firstLine="0"/>
         <w:rPr>
-          <w:rFonts w:asciiTheme="minorHAnsi" w:hAnsiTheme="minorHAnsi" w:cstheme="minorHAnsi"/>
+          <w:rFonts w:ascii="Calibri" w:hAnsi="Calibri" w:cs="Calibri"/>
           <w:color w:val="FF0000"/>
           <w:sz w:val="24"/>
           <w:szCs w:val="24"/>
@@ -894,11 +965,13 @@
         <w:spacing w:after="160" w:line="259" w:lineRule="auto"/>
         <w:ind w:left="0" w:right="0" w:firstLine="0"/>
         <w:rPr>
-          <w:color w:val="002060"/>
-        </w:rPr>
-      </w:pPr>
-      <w:r>
-        <w:rPr>
+          <w:rFonts w:ascii="Calibri" w:hAnsi="Calibri" w:cs="Calibri"/>
+          <w:color w:val="002060"/>
+        </w:rPr>
+      </w:pPr>
+      <w:r>
+        <w:rPr>
+          <w:rFonts w:ascii="Calibri" w:hAnsi="Calibri" w:cs="Calibri"/>
           <w:color w:val="002060"/>
         </w:rPr>
         <w:t xml:space="preserve">Find this suburb/town on </w:t>
@@ -906,6 +979,7 @@
       <w:hyperlink r:id="rId20">
         <w:r>
           <w:rPr>
+            <w:rFonts w:ascii="Calibri" w:hAnsi="Calibri" w:cs="Calibri"/>
             <w:color w:val="002060"/>
             <w:u w:val="single" w:color="0000FF"/>
           </w:rPr>
@@ -915,6 +989,7 @@
       <w:hyperlink r:id="rId21">
         <w:r>
           <w:rPr>
+            <w:rFonts w:ascii="Calibri" w:hAnsi="Calibri" w:cs="Calibri"/>
             <w:color w:val="002060"/>
           </w:rPr>
           <w:t xml:space="preserve"> </w:t>
@@ -926,6 +1001,7 @@
         <w:spacing w:after="160" w:line="259" w:lineRule="auto"/>
         <w:ind w:left="0" w:right="0" w:firstLine="0"/>
         <w:rPr>
+          <w:rFonts w:ascii="Calibri" w:hAnsi="Calibri" w:cs="Calibri"/>
           <w:color w:val="002060"/>
         </w:rPr>
       </w:pPr>
@@ -938,35 +1014,41 @@
           <w:numId w:val="3"/>
         </w:numPr>
         <w:rPr>
-          <w:color w:val="002060"/>
-        </w:rPr>
-      </w:pPr>
-      <w:r>
-        <w:rPr>
+          <w:rFonts w:ascii="Calibri" w:hAnsi="Calibri" w:cs="Calibri"/>
+          <w:color w:val="002060"/>
+        </w:rPr>
+      </w:pPr>
+      <w:r>
+        <w:rPr>
+          <w:rFonts w:ascii="Calibri" w:hAnsi="Calibri" w:cs="Calibri"/>
           <w:color w:val="002060"/>
         </w:rPr>
         <w:t>You need to screenshot</w:t>
       </w:r>
       <w:r>
         <w:rPr>
+          <w:rFonts w:ascii="Calibri" w:hAnsi="Calibri" w:cs="Calibri"/>
           <w:color w:val="002060"/>
         </w:rPr>
         <w:t>/snip tool</w:t>
       </w:r>
       <w:r>
         <w:rPr>
+          <w:rFonts w:ascii="Calibri" w:hAnsi="Calibri" w:cs="Calibri"/>
           <w:color w:val="002060"/>
         </w:rPr>
         <w:t xml:space="preserve"> five pieces of data from the 20</w:t>
       </w:r>
       <w:r>
         <w:rPr>
+          <w:rFonts w:ascii="Calibri" w:hAnsi="Calibri" w:cs="Calibri"/>
           <w:color w:val="002060"/>
         </w:rPr>
         <w:t>21</w:t>
       </w:r>
       <w:r>
         <w:rPr>
+          <w:rFonts w:ascii="Calibri" w:hAnsi="Calibri" w:cs="Calibri"/>
           <w:color w:val="002060"/>
         </w:rPr>
         <w:t xml:space="preserve"> Census that you will use to profile your suburb. </w:t>
@@ -976,6 +1058,7 @@
       <w:pPr>
         <w:ind w:left="-15" w:firstLine="0"/>
         <w:rPr>
+          <w:rFonts w:ascii="Calibri" w:hAnsi="Calibri" w:cs="Calibri"/>
           <w:color w:val="002060"/>
         </w:rPr>
       </w:pPr>
@@ -984,11 +1067,13 @@
       <w:pPr>
         <w:ind w:left="-5"/>
         <w:rPr>
-          <w:color w:val="002060"/>
-        </w:rPr>
-      </w:pPr>
-      <w:r>
-        <w:rPr>
+          <w:rFonts w:ascii="Calibri" w:hAnsi="Calibri" w:cs="Calibri"/>
+          <w:color w:val="002060"/>
+        </w:rPr>
+      </w:pPr>
+      <w:r>
+        <w:rPr>
+          <w:rFonts w:ascii="Calibri" w:hAnsi="Calibri" w:cs="Calibri"/>
           <w:color w:val="002060"/>
         </w:rPr>
         <w:t xml:space="preserve">Write one sentence under each screenshot explaining what the data shows.  </w:t>
@@ -998,17 +1083,20 @@
       <w:pPr>
         <w:ind w:left="-5"/>
         <w:rPr>
-          <w:color w:val="002060"/>
-        </w:rPr>
-      </w:pPr>
-      <w:r>
-        <w:rPr>
+          <w:rFonts w:ascii="Calibri" w:hAnsi="Calibri" w:cs="Calibri"/>
+          <w:color w:val="002060"/>
+        </w:rPr>
+      </w:pPr>
+      <w:r>
+        <w:rPr>
+          <w:rFonts w:ascii="Calibri" w:hAnsi="Calibri" w:cs="Calibri"/>
           <w:color w:val="002060"/>
         </w:rPr>
         <w:t>e</w:t>
       </w:r>
       <w:r>
         <w:rPr>
+          <w:rFonts w:ascii="Calibri" w:hAnsi="Calibri" w:cs="Calibri"/>
           <w:color w:val="002060"/>
         </w:rPr>
         <w:t>g. High number of 1-5 year olds in my suburb.</w:t>
@@ -1018,6 +1106,7 @@
       <w:pPr>
         <w:ind w:left="-5"/>
         <w:rPr>
+          <w:rFonts w:ascii="Calibri" w:hAnsi="Calibri" w:cs="Calibri"/>
           <w:color w:val="002060"/>
         </w:rPr>
       </w:pPr>
@@ -1026,6 +1115,7 @@
       <w:pPr>
         <w:ind w:left="-5"/>
         <w:rPr>
+          <w:rFonts w:ascii="Calibri" w:hAnsi="Calibri" w:cs="Calibri"/>
           <w:color w:val="002060"/>
         </w:rPr>
       </w:pPr>
@@ -1064,11 +1154,13 @@
               <w:spacing w:line="259" w:lineRule="auto"/>
               <w:ind w:left="0" w:right="0" w:firstLine="0"/>
               <w:rPr>
+                <w:rFonts w:ascii="Calibri" w:hAnsi="Calibri" w:cs="Calibri"/>
                 <w:color w:val="002060"/>
               </w:rPr>
             </w:pPr>
             <w:r>
               <w:rPr>
+                <w:rFonts w:ascii="Calibri" w:hAnsi="Calibri" w:cs="Calibri"/>
                 <w:b/>
                 <w:i/>
                 <w:color w:val="002060"/>
@@ -1096,49 +1188,29 @@
             <w:pPr>
               <w:ind w:left="-5"/>
               <w:rPr>
+                <w:rFonts w:ascii="Calibri" w:hAnsi="Calibri" w:cs="Calibri"/>
                 <w:color w:val="002060"/>
               </w:rPr>
             </w:pPr>
             <w:r>
               <w:rPr>
-                <w:color w:val="002060"/>
-              </w:rPr>
-              <w:t xml:space="preserve">High number of </w:t>
-            </w:r>
-            <w:r>
-              <w:rPr>
-                <w:color w:val="002060"/>
-              </w:rPr>
-              <w:t>0-14</w:t>
-            </w:r>
-            <w:r>
-              <w:rPr>
-                <w:color w:val="002060"/>
-              </w:rPr>
-              <w:t xml:space="preserve"> year olds</w:t>
-            </w:r>
-            <w:r>
-              <w:rPr>
-                <w:color w:val="002060"/>
-              </w:rPr>
-              <w:t>(young people)</w:t>
-            </w:r>
-            <w:r>
-              <w:rPr>
-                <w:color w:val="002060"/>
-              </w:rPr>
-              <w:t xml:space="preserve"> in my suburb.</w:t>
+                <w:rFonts w:ascii="Calibri" w:hAnsi="Calibri" w:cs="Calibri"/>
+                <w:color w:val="002060"/>
+              </w:rPr>
+              <w:t>High number of 0-14 year olds(young people) in my suburb.</w:t>
             </w:r>
           </w:p>
           <w:p>
             <w:pPr>
               <w:ind w:left="-5"/>
               <w:rPr>
+                <w:rFonts w:ascii="Calibri" w:hAnsi="Calibri" w:cs="Calibri"/>
                 <w:color w:val="002060"/>
               </w:rPr>
             </w:pPr>
             <w:r>
               <w:rPr>
+                <w:rFonts w:ascii="Calibri" w:hAnsi="Calibri" w:cs="Calibri"/>
                 <w:i/>
                 <w:noProof/>
                 <w:color w:val="002060"/>
@@ -1229,11 +1301,13 @@
               <w:spacing w:line="259" w:lineRule="auto"/>
               <w:ind w:left="0" w:right="0" w:firstLine="0"/>
               <w:rPr>
+                <w:rFonts w:ascii="Calibri" w:hAnsi="Calibri" w:cs="Calibri"/>
                 <w:color w:val="002060"/>
               </w:rPr>
             </w:pPr>
             <w:r>
               <w:rPr>
+                <w:rFonts w:ascii="Calibri" w:hAnsi="Calibri" w:cs="Calibri"/>
                 <w:b/>
                 <w:i/>
                 <w:color w:val="002060"/>
@@ -1261,37 +1335,29 @@
             <w:pPr>
               <w:ind w:left="0" w:firstLine="0"/>
               <w:rPr>
+                <w:rFonts w:ascii="Calibri" w:hAnsi="Calibri" w:cs="Calibri"/>
                 <w:color w:val="002060"/>
               </w:rPr>
             </w:pPr>
             <w:r>
               <w:rPr>
-                <w:color w:val="002060"/>
-              </w:rPr>
-              <w:t xml:space="preserve">High number of </w:t>
-            </w:r>
-            <w:r>
-              <w:rPr>
-                <w:color w:val="002060"/>
-              </w:rPr>
-              <w:t>Families with Children</w:t>
-            </w:r>
-            <w:r>
-              <w:rPr>
-                <w:color w:val="002060"/>
-              </w:rPr>
-              <w:t xml:space="preserve"> in my suburb.</w:t>
+                <w:rFonts w:ascii="Calibri" w:hAnsi="Calibri" w:cs="Calibri"/>
+                <w:color w:val="002060"/>
+              </w:rPr>
+              <w:t>High number of Families with Children in my suburb.</w:t>
             </w:r>
           </w:p>
           <w:p>
             <w:pPr>
               <w:ind w:left="-5"/>
               <w:rPr>
+                <w:rFonts w:ascii="Calibri" w:hAnsi="Calibri" w:cs="Calibri"/>
                 <w:color w:val="002060"/>
               </w:rPr>
             </w:pPr>
             <w:r>
               <w:rPr>
+                <w:rFonts w:ascii="Calibri" w:hAnsi="Calibri" w:cs="Calibri"/>
                 <w:noProof/>
                 <w:color w:val="002060"/>
               </w:rPr>
@@ -1367,6 +1433,7 @@
               <w:spacing w:line="259" w:lineRule="auto"/>
               <w:ind w:left="0" w:right="0" w:firstLine="0"/>
               <w:rPr>
+                <w:rFonts w:ascii="Calibri" w:hAnsi="Calibri" w:cs="Calibri"/>
                 <w:b/>
                 <w:i/>
                 <w:color w:val="002060"/>
@@ -1378,11 +1445,13 @@
               <w:spacing w:line="259" w:lineRule="auto"/>
               <w:ind w:left="0" w:right="0" w:firstLine="0"/>
               <w:rPr>
+                <w:rFonts w:ascii="Calibri" w:hAnsi="Calibri" w:cs="Calibri"/>
                 <w:color w:val="002060"/>
               </w:rPr>
             </w:pPr>
             <w:r>
               <w:rPr>
+                <w:rFonts w:ascii="Calibri" w:hAnsi="Calibri" w:cs="Calibri"/>
                 <w:b/>
                 <w:i/>
                 <w:color w:val="002060"/>
@@ -1411,6 +1480,7 @@
               <w:spacing w:line="259" w:lineRule="auto"/>
               <w:ind w:left="0" w:right="0" w:firstLine="0"/>
               <w:rPr>
+                <w:rFonts w:ascii="Calibri" w:hAnsi="Calibri" w:cs="Calibri"/>
                 <w:color w:val="002060"/>
               </w:rPr>
             </w:pPr>
@@ -1420,11 +1490,13 @@
               <w:spacing w:line="259" w:lineRule="auto"/>
               <w:ind w:left="0" w:right="0" w:firstLine="0"/>
               <w:rPr>
+                <w:rFonts w:ascii="Calibri" w:hAnsi="Calibri" w:cs="Calibri"/>
                 <w:color w:val="002060"/>
               </w:rPr>
             </w:pPr>
             <w:r>
               <w:rPr>
+                <w:rFonts w:ascii="Calibri" w:hAnsi="Calibri" w:cs="Calibri"/>
                 <w:noProof/>
                 <w:color w:val="002060"/>
               </w:rPr>
@@ -1502,6 +1574,7 @@
               <w:spacing w:line="259" w:lineRule="auto"/>
               <w:ind w:left="0" w:right="0" w:firstLine="0"/>
               <w:rPr>
+                <w:rFonts w:ascii="Calibri" w:hAnsi="Calibri" w:cs="Calibri"/>
                 <w:color w:val="002060"/>
               </w:rPr>
             </w:pPr>
@@ -1510,32 +1583,23 @@
             <w:pPr>
               <w:ind w:left="-5"/>
               <w:rPr>
+                <w:rFonts w:ascii="Calibri" w:hAnsi="Calibri" w:cs="Calibri"/>
                 <w:color w:val="002060"/>
               </w:rPr>
             </w:pPr>
             <w:r>
               <w:rPr>
-                <w:color w:val="002060"/>
-              </w:rPr>
-              <w:t xml:space="preserve">High number of </w:t>
-            </w:r>
-            <w:r>
-              <w:rPr>
-                <w:color w:val="002060"/>
-              </w:rPr>
-              <w:t>people with Mental health conditions</w:t>
-            </w:r>
-            <w:r>
-              <w:rPr>
-                <w:color w:val="002060"/>
-              </w:rPr>
-              <w:t xml:space="preserve"> in my suburb.</w:t>
+                <w:rFonts w:ascii="Calibri" w:hAnsi="Calibri" w:cs="Calibri"/>
+                <w:color w:val="002060"/>
+              </w:rPr>
+              <w:t>High number of people with Mental health conditions in my suburb.</w:t>
             </w:r>
           </w:p>
           <w:p>
             <w:pPr>
               <w:ind w:left="-5"/>
               <w:rPr>
+                <w:rFonts w:ascii="Calibri" w:hAnsi="Calibri" w:cs="Calibri"/>
                 <w:color w:val="002060"/>
               </w:rPr>
             </w:pPr>
@@ -1561,11 +1625,13 @@
               <w:spacing w:line="259" w:lineRule="auto"/>
               <w:ind w:left="0" w:right="0" w:firstLine="0"/>
               <w:rPr>
+                <w:rFonts w:ascii="Calibri" w:hAnsi="Calibri" w:cs="Calibri"/>
                 <w:color w:val="002060"/>
               </w:rPr>
             </w:pPr>
             <w:r>
               <w:rPr>
+                <w:rFonts w:ascii="Calibri" w:hAnsi="Calibri" w:cs="Calibri"/>
                 <w:b/>
                 <w:i/>
                 <w:color w:val="002060"/>
@@ -1593,6 +1659,7 @@
             <w:pPr>
               <w:ind w:left="0" w:firstLine="0"/>
               <w:rPr>
+                <w:rFonts w:ascii="Calibri" w:hAnsi="Calibri" w:cs="Calibri"/>
                 <w:color w:val="002060"/>
               </w:rPr>
             </w:pPr>
@@ -1601,11 +1668,13 @@
             <w:pPr>
               <w:ind w:left="0" w:firstLine="0"/>
               <w:rPr>
+                <w:rFonts w:ascii="Calibri" w:hAnsi="Calibri" w:cs="Calibri"/>
                 <w:color w:val="002060"/>
               </w:rPr>
             </w:pPr>
             <w:r>
               <w:rPr>
+                <w:rFonts w:ascii="Calibri" w:hAnsi="Calibri" w:cs="Calibri"/>
                 <w:i/>
                 <w:noProof/>
                 <w:color w:val="002060"/>
@@ -1683,27 +1752,17 @@
             </w:r>
             <w:r>
               <w:rPr>
-                <w:color w:val="002060"/>
-              </w:rPr>
-              <w:t xml:space="preserve">High number of </w:t>
-            </w:r>
-            <w:r>
-              <w:rPr>
-                <w:color w:val="002060"/>
-              </w:rPr>
-              <w:t>Primary school students</w:t>
-            </w:r>
-            <w:r>
-              <w:rPr>
-                <w:color w:val="002060"/>
-              </w:rPr>
-              <w:t xml:space="preserve"> in my suburb.</w:t>
+                <w:rFonts w:ascii="Calibri" w:hAnsi="Calibri" w:cs="Calibri"/>
+                <w:color w:val="002060"/>
+              </w:rPr>
+              <w:t>High number of Primary school students in my suburb.</w:t>
             </w:r>
           </w:p>
           <w:p>
             <w:pPr>
               <w:ind w:left="0" w:firstLine="0"/>
               <w:rPr>
+                <w:rFonts w:ascii="Calibri" w:hAnsi="Calibri" w:cs="Calibri"/>
                 <w:color w:val="002060"/>
               </w:rPr>
             </w:pPr>
@@ -1729,11 +1788,13 @@
               <w:spacing w:line="259" w:lineRule="auto"/>
               <w:ind w:left="0" w:right="0" w:firstLine="0"/>
               <w:rPr>
+                <w:rFonts w:ascii="Calibri" w:hAnsi="Calibri" w:cs="Calibri"/>
                 <w:color w:val="002060"/>
               </w:rPr>
             </w:pPr>
             <w:r>
               <w:rPr>
+                <w:rFonts w:ascii="Calibri" w:hAnsi="Calibri" w:cs="Calibri"/>
                 <w:b/>
                 <w:i/>
                 <w:color w:val="002060"/>
@@ -1762,12 +1823,14 @@
               <w:spacing w:line="259" w:lineRule="auto"/>
               <w:ind w:left="0" w:right="0" w:firstLine="0"/>
               <w:rPr>
+                <w:rFonts w:ascii="Calibri" w:hAnsi="Calibri" w:cs="Calibri"/>
                 <w:i/>
                 <w:color w:val="002060"/>
               </w:rPr>
             </w:pPr>
             <w:r>
               <w:rPr>
+                <w:rFonts w:ascii="Calibri" w:hAnsi="Calibri" w:cs="Calibri"/>
                 <w:i/>
                 <w:color w:val="002060"/>
               </w:rPr>
@@ -1775,7 +1838,9 @@
             </w:r>
             <w:r>
               <w:rPr>
+                <w:rFonts w:ascii="Calibri" w:hAnsi="Calibri" w:cs="Calibri"/>
                 <w:i/>
+                <w:noProof/>
                 <w:color w:val="002060"/>
               </w:rPr>
               <w:drawing>
@@ -1819,26 +1884,16 @@
             <w:pPr>
               <w:ind w:left="-5"/>
               <w:rPr>
+                <w:rFonts w:ascii="Calibri" w:hAnsi="Calibri" w:cs="Calibri"/>
                 <w:color w:val="002060"/>
               </w:rPr>
             </w:pPr>
             <w:r>
               <w:rPr>
-                <w:color w:val="002060"/>
-              </w:rPr>
-              <w:t xml:space="preserve">High number of </w:t>
-            </w:r>
-            <w:r>
-              <w:rPr>
-                <w:color w:val="002060"/>
-              </w:rPr>
-              <w:t>Households with Families</w:t>
-            </w:r>
-            <w:r>
-              <w:rPr>
-                <w:color w:val="002060"/>
-              </w:rPr>
-              <w:t xml:space="preserve"> in my suburb.</w:t>
+                <w:rFonts w:ascii="Calibri" w:hAnsi="Calibri" w:cs="Calibri"/>
+                <w:color w:val="002060"/>
+              </w:rPr>
+              <w:t>High number of Households with Families in my suburb.</w:t>
             </w:r>
           </w:p>
           <w:p>
@@ -1846,6 +1901,7 @@
               <w:spacing w:line="259" w:lineRule="auto"/>
               <w:ind w:left="0" w:right="0" w:firstLine="0"/>
               <w:rPr>
+                <w:rFonts w:ascii="Calibri" w:hAnsi="Calibri" w:cs="Calibri"/>
                 <w:color w:val="002060"/>
               </w:rPr>
             </w:pPr>
@@ -1858,11 +1914,13 @@
         <w:spacing w:after="158" w:line="259" w:lineRule="auto"/>
         <w:ind w:left="0" w:right="0" w:firstLine="0"/>
         <w:rPr>
-          <w:color w:val="002060"/>
-        </w:rPr>
-      </w:pPr>
-      <w:r>
-        <w:rPr>
+          <w:rFonts w:ascii="Calibri" w:hAnsi="Calibri" w:cs="Calibri"/>
+          <w:color w:val="002060"/>
+        </w:rPr>
+      </w:pPr>
+      <w:r>
+        <w:rPr>
+          <w:rFonts w:ascii="Calibri" w:hAnsi="Calibri" w:cs="Calibri"/>
           <w:i/>
           <w:color w:val="002060"/>
         </w:rPr>
@@ -1873,23 +1931,27 @@
       <w:pPr>
         <w:ind w:left="-5"/>
         <w:rPr>
-          <w:color w:val="002060"/>
-        </w:rPr>
-      </w:pPr>
-      <w:r>
-        <w:rPr>
+          <w:rFonts w:ascii="Calibri" w:hAnsi="Calibri" w:cs="Calibri"/>
+          <w:color w:val="002060"/>
+        </w:rPr>
+      </w:pPr>
+      <w:r>
+        <w:rPr>
+          <w:rFonts w:ascii="Calibri" w:hAnsi="Calibri" w:cs="Calibri"/>
           <w:color w:val="002060"/>
         </w:rPr>
         <w:t xml:space="preserve">2B) </w:t>
       </w:r>
       <w:r>
         <w:rPr>
+          <w:rFonts w:ascii="Calibri" w:hAnsi="Calibri" w:cs="Calibri"/>
           <w:color w:val="002060"/>
         </w:rPr>
         <w:t xml:space="preserve">Write a brief summary of the profile of your suburb </w:t>
       </w:r>
       <w:r>
         <w:rPr>
+          <w:rFonts w:ascii="Calibri" w:hAnsi="Calibri" w:cs="Calibri"/>
           <w:color w:val="002060"/>
           <w:u w:val="single"/>
         </w:rPr>
@@ -1897,6 +1959,7 @@
       </w:r>
       <w:r>
         <w:rPr>
+          <w:rFonts w:ascii="Calibri" w:hAnsi="Calibri" w:cs="Calibri"/>
           <w:color w:val="002060"/>
         </w:rPr>
         <w:t xml:space="preserve"> you have collected. </w:t>
@@ -1905,9 +1968,13 @@
     <w:p>
       <w:pPr>
         <w:ind w:left="-5"/>
-      </w:pPr>
-      <w:r>
-        <w:rPr>
+        <w:rPr>
+          <w:rFonts w:ascii="Calibri" w:hAnsi="Calibri" w:cs="Calibri"/>
+        </w:rPr>
+      </w:pPr>
+      <w:r>
+        <w:rPr>
+          <w:rFonts w:ascii="Calibri" w:hAnsi="Calibri" w:cs="Calibri"/>
           <w:b/>
           <w:bCs/>
           <w:color w:val="002060"/>
@@ -1916,6 +1983,7 @@
       </w:r>
       <w:r>
         <w:rPr>
+          <w:rFonts w:ascii="Calibri" w:hAnsi="Calibri" w:cs="Calibri"/>
           <w:b/>
           <w:bCs/>
           <w:color w:val="002060"/>
@@ -1924,6 +1992,7 @@
       </w:r>
       <w:r>
         <w:rPr>
+          <w:rFonts w:ascii="Calibri" w:hAnsi="Calibri" w:cs="Calibri"/>
           <w:b/>
           <w:bCs/>
           <w:color w:val="002060"/>
@@ -1932,6 +2001,7 @@
       </w:r>
       <w:r>
         <w:rPr>
+          <w:rFonts w:ascii="Calibri" w:hAnsi="Calibri" w:cs="Calibri"/>
           <w:b/>
           <w:bCs/>
           <w:color w:val="002060"/>
@@ -1940,6 +2010,7 @@
       </w:r>
       <w:r>
         <w:rPr>
+          <w:rFonts w:ascii="Calibri" w:hAnsi="Calibri" w:cs="Calibri"/>
           <w:b/>
           <w:bCs/>
           <w:color w:val="002060"/>
@@ -1948,196 +2019,217 @@
       </w:r>
       <w:r>
         <w:rPr>
+          <w:rFonts w:ascii="Calibri" w:hAnsi="Calibri" w:cs="Calibri"/>
           <w:b/>
           <w:bCs/>
           <w:color w:val="002060"/>
         </w:rPr>
-        <w:t xml:space="preserve"> </w:t>
-      </w:r>
-      <w:r>
-        <w:rPr>
+        <w:t xml:space="preserve"> High number of people also have Mental health conditions in my suburb.</w:t>
+      </w:r>
+    </w:p>
+    <w:p>
+      <w:pPr>
+        <w:pStyle w:val="Heading1"/>
+        <w:ind w:left="-5"/>
+        <w:rPr>
+          <w:rFonts w:ascii="Calibri" w:hAnsi="Calibri" w:cs="Calibri"/>
+          <w:color w:val="002060"/>
+          <w:u w:val="single"/>
+        </w:rPr>
+      </w:pPr>
+    </w:p>
+    <w:p>
+      <w:pPr>
+        <w:pStyle w:val="Heading1"/>
+        <w:ind w:left="-5"/>
+        <w:rPr>
+          <w:rFonts w:ascii="Calibri" w:hAnsi="Calibri" w:cs="Calibri"/>
+          <w:color w:val="002060"/>
+          <w:u w:val="single"/>
+        </w:rPr>
+      </w:pPr>
+      <w:r>
+        <w:rPr>
+          <w:rFonts w:ascii="Calibri" w:hAnsi="Calibri" w:cs="Calibri"/>
+          <w:color w:val="002060"/>
+          <w:u w:val="single"/>
+        </w:rPr>
+        <w:t xml:space="preserve">Part 3 – Recommendations </w:t>
+      </w:r>
+    </w:p>
+    <w:p>
+      <w:pPr>
+        <w:ind w:left="-5"/>
+        <w:rPr>
+          <w:rFonts w:ascii="Calibri" w:hAnsi="Calibri" w:cs="Calibri"/>
+          <w:color w:val="002060"/>
+        </w:rPr>
+      </w:pPr>
+      <w:r>
+        <w:rPr>
+          <w:rFonts w:ascii="Calibri" w:hAnsi="Calibri" w:cs="Calibri"/>
+          <w:color w:val="002060"/>
+        </w:rPr>
+        <w:t>What facilit</w:t>
+      </w:r>
+      <w:r>
+        <w:rPr>
+          <w:rFonts w:ascii="Calibri" w:hAnsi="Calibri" w:cs="Calibri"/>
+          <w:color w:val="002060"/>
+        </w:rPr>
+        <w:t>y</w:t>
+      </w:r>
+      <w:r>
+        <w:rPr>
+          <w:rFonts w:ascii="Calibri" w:hAnsi="Calibri" w:cs="Calibri"/>
+          <w:color w:val="002060"/>
+        </w:rPr>
+        <w:t xml:space="preserve"> are you going to recommend for </w:t>
+      </w:r>
+      <w:r>
+        <w:rPr>
+          <w:rFonts w:ascii="Calibri" w:hAnsi="Calibri" w:cs="Calibri"/>
+          <w:color w:val="002060"/>
+        </w:rPr>
+        <w:t>your</w:t>
+      </w:r>
+      <w:r>
+        <w:rPr>
+          <w:rFonts w:ascii="Calibri" w:hAnsi="Calibri" w:cs="Calibri"/>
+          <w:color w:val="002060"/>
+        </w:rPr>
+        <w:t xml:space="preserve"> suburb? How did the data you selected inform you that the suburb need</w:t>
+      </w:r>
+      <w:r>
+        <w:rPr>
+          <w:rFonts w:ascii="Calibri" w:hAnsi="Calibri" w:cs="Calibri"/>
+          <w:color w:val="002060"/>
+        </w:rPr>
+        <w:t>ed</w:t>
+      </w:r>
+      <w:r>
+        <w:rPr>
+          <w:rFonts w:ascii="Calibri" w:hAnsi="Calibri" w:cs="Calibri"/>
+          <w:color w:val="002060"/>
+        </w:rPr>
+        <w:t xml:space="preserve"> it? </w:t>
+      </w:r>
+    </w:p>
+    <w:p>
+      <w:pPr>
+        <w:ind w:left="0" w:firstLine="0"/>
+        <w:rPr>
+          <w:rFonts w:ascii="Calibri" w:hAnsi="Calibri" w:cs="Calibri"/>
+          <w:color w:val="002060"/>
+        </w:rPr>
+      </w:pPr>
+    </w:p>
+    <w:p>
+      <w:pPr>
+        <w:rPr>
+          <w:rFonts w:ascii="Calibri" w:hAnsi="Calibri" w:cs="Calibri"/>
           <w:b/>
           <w:bCs/>
           <w:color w:val="002060"/>
         </w:rPr>
-        <w:t xml:space="preserve">High number of people </w:t>
-      </w:r>
-      <w:r>
-        <w:rPr>
+      </w:pPr>
+      <w:r>
+        <w:rPr>
+          <w:rFonts w:ascii="Calibri" w:hAnsi="Calibri" w:cs="Calibri"/>
           <w:b/>
           <w:bCs/>
           <w:color w:val="002060"/>
         </w:rPr>
-        <w:t>also have</w:t>
-      </w:r>
-      <w:r>
-        <w:rPr>
+        <w:t xml:space="preserve">I am suggesting a movie theatre, there are a high number of younger people and they don’t have access to a movie theatre. The closest theatre is in </w:t>
+      </w:r>
+      <w:r>
+        <w:rPr>
+          <w:rFonts w:ascii="Calibri" w:hAnsi="Calibri" w:cs="Calibri"/>
           <w:b/>
           <w:bCs/>
           <w:color w:val="002060"/>
         </w:rPr>
-        <w:t xml:space="preserve"> Mental health conditions in my suburb.</w:t>
-      </w:r>
+        <w:t>Currambine</w:t>
+      </w:r>
+      <w:r>
+        <w:rPr>
+          <w:rFonts w:ascii="Calibri" w:hAnsi="Calibri" w:cs="Calibri"/>
+          <w:b/>
+          <w:bCs/>
+          <w:color w:val="002060"/>
+        </w:rPr>
+        <w:t xml:space="preserve"> which is a 30 minute drive.</w:t>
+      </w:r>
+    </w:p>
+    <w:p>
+      <w:pPr>
+        <w:rPr>
+          <w:rFonts w:ascii="Calibri" w:hAnsi="Calibri" w:cs="Calibri"/>
+          <w:color w:val="002060"/>
+        </w:rPr>
+      </w:pPr>
+    </w:p>
+    <w:p>
+      <w:pPr>
+        <w:rPr>
+          <w:rFonts w:ascii="Calibri" w:hAnsi="Calibri" w:cs="Calibri"/>
+          <w:color w:val="002060"/>
+        </w:rPr>
+      </w:pPr>
+    </w:p>
+    <w:p>
+      <w:pPr>
+        <w:rPr>
+          <w:rFonts w:ascii="Calibri" w:hAnsi="Calibri" w:cs="Calibri"/>
+          <w:color w:val="002060"/>
+        </w:rPr>
+      </w:pPr>
+    </w:p>
+    <w:p>
+      <w:pPr>
+        <w:rPr>
+          <w:rFonts w:ascii="Calibri" w:hAnsi="Calibri" w:cs="Calibri"/>
+          <w:color w:val="002060"/>
+        </w:rPr>
+      </w:pPr>
+    </w:p>
+    <w:p>
+      <w:pPr>
+        <w:rPr>
+          <w:rFonts w:ascii="Calibri" w:hAnsi="Calibri" w:cs="Calibri"/>
+          <w:color w:val="002060"/>
+        </w:rPr>
+      </w:pPr>
+    </w:p>
+    <w:p>
+      <w:pPr>
+        <w:rPr>
+          <w:rFonts w:ascii="Calibri" w:hAnsi="Calibri" w:cs="Calibri"/>
+          <w:color w:val="002060"/>
+        </w:rPr>
+      </w:pPr>
+    </w:p>
+    <w:p>
+      <w:pPr>
+        <w:rPr>
+          <w:rFonts w:ascii="Calibri" w:hAnsi="Calibri" w:cs="Calibri"/>
+          <w:color w:val="002060"/>
+        </w:rPr>
+      </w:pPr>
     </w:p>
     <w:p>
       <w:pPr>
         <w:pStyle w:val="Heading1"/>
         <w:ind w:left="-5"/>
         <w:rPr>
+          <w:rFonts w:ascii="Calibri" w:hAnsi="Calibri" w:cs="Calibri"/>
           <w:color w:val="002060"/>
           <w:u w:val="single"/>
         </w:rPr>
       </w:pPr>
-    </w:p>
-    <w:p>
-      <w:pPr>
-        <w:pStyle w:val="Heading1"/>
-        <w:ind w:left="-5"/>
-        <w:rPr>
-          <w:color w:val="002060"/>
-          <w:u w:val="single"/>
-        </w:rPr>
-      </w:pPr>
-      <w:r>
-        <w:rPr>
-          <w:color w:val="002060"/>
-          <w:u w:val="single"/>
-        </w:rPr>
-        <w:t xml:space="preserve">Part 3 – Recommendations </w:t>
-      </w:r>
-    </w:p>
-    <w:p>
-      <w:pPr>
-        <w:ind w:left="-5"/>
-        <w:rPr>
-          <w:color w:val="002060"/>
-        </w:rPr>
-      </w:pPr>
-      <w:r>
-        <w:rPr>
-          <w:color w:val="002060"/>
-        </w:rPr>
-        <w:t>What facilit</w:t>
-      </w:r>
-      <w:r>
-        <w:rPr>
-          <w:color w:val="002060"/>
-        </w:rPr>
-        <w:t>y</w:t>
-      </w:r>
-      <w:r>
-        <w:rPr>
-          <w:color w:val="002060"/>
-        </w:rPr>
-        <w:t xml:space="preserve"> are you going to recommend for </w:t>
-      </w:r>
-      <w:r>
-        <w:rPr>
-          <w:color w:val="002060"/>
-        </w:rPr>
-        <w:t>your</w:t>
-      </w:r>
-      <w:r>
-        <w:rPr>
-          <w:color w:val="002060"/>
-        </w:rPr>
-        <w:t xml:space="preserve"> suburb? How did the data you selected inform you that the suburb need</w:t>
-      </w:r>
-      <w:r>
-        <w:rPr>
-          <w:color w:val="002060"/>
-        </w:rPr>
-        <w:t>ed</w:t>
-      </w:r>
-      <w:r>
-        <w:rPr>
-          <w:color w:val="002060"/>
-        </w:rPr>
-        <w:t xml:space="preserve"> it? </w:t>
-      </w:r>
-    </w:p>
-    <w:p>
-      <w:pPr>
-        <w:ind w:left="0" w:firstLine="0"/>
-        <w:rPr>
-          <w:color w:val="002060"/>
-        </w:rPr>
-      </w:pPr>
-    </w:p>
-    <w:p>
-      <w:pPr>
-        <w:rPr>
-          <w:b/>
-          <w:bCs/>
-          <w:color w:val="002060"/>
-        </w:rPr>
-      </w:pPr>
-      <w:r>
-        <w:rPr>
-          <w:b/>
-          <w:bCs/>
-          <w:color w:val="002060"/>
-        </w:rPr>
-        <w:t xml:space="preserve">I am suggesting a </w:t>
-      </w:r>
-      <w:r>
-        <w:rPr>
-          <w:b/>
-          <w:bCs/>
-          <w:color w:val="002060"/>
-        </w:rPr>
-        <w:t xml:space="preserve">movie </w:t>
-      </w:r>
-      <w:r>
-        <w:rPr>
-          <w:b/>
-          <w:bCs/>
-          <w:color w:val="002060"/>
-        </w:rPr>
-        <w:t xml:space="preserve">theatre, there are a high number of younger people and they don’t have access to a movie theatre. The closest theatre is in </w:t>
-      </w:r>
-      <w:r>
-        <w:rPr>
-          <w:b/>
-          <w:bCs/>
-          <w:color w:val="002060"/>
-        </w:rPr>
-        <w:t>Currambine</w:t>
-      </w:r>
-      <w:r>
-        <w:rPr>
-          <w:b/>
-          <w:bCs/>
-          <w:color w:val="002060"/>
-        </w:rPr>
-        <w:t xml:space="preserve"> which is a 30 minute drive.</w:t>
-      </w:r>
-    </w:p>
-    <w:p>
-      <w:pPr>
-        <w:rPr>
-          <w:color w:val="002060"/>
-        </w:rPr>
-      </w:pPr>
-    </w:p>
-    <w:p>
-      <w:pPr>
-        <w:rPr>
-          <w:color w:val="002060"/>
-        </w:rPr>
-      </w:pPr>
-    </w:p>
-    <w:p>
-      <w:pPr>
-        <w:pStyle w:val="Heading1"/>
-        <w:ind w:left="-5"/>
-        <w:rPr>
-          <w:color w:val="002060"/>
-          <w:u w:val="single"/>
-        </w:rPr>
-      </w:pPr>
-      <w:r>
-        <w:rPr>
+      <w:r>
+        <w:rPr>
+          <w:rFonts w:ascii="Calibri" w:hAnsi="Calibri" w:cs="Calibri"/>
           <w:color w:val="002060"/>
           <w:u w:val="single"/>
         </w:rPr>
@@ -2152,11 +2244,13 @@
           <w:numId w:val="4"/>
         </w:numPr>
         <w:rPr>
-          <w:color w:val="002060"/>
-        </w:rPr>
-      </w:pPr>
-      <w:r>
-        <w:rPr>
+          <w:rFonts w:ascii="Calibri" w:hAnsi="Calibri" w:cs="Calibri"/>
+          <w:color w:val="002060"/>
+        </w:rPr>
+      </w:pPr>
+      <w:r>
+        <w:rPr>
+          <w:rFonts w:ascii="Calibri" w:hAnsi="Calibri" w:cs="Calibri"/>
           <w:color w:val="002060"/>
         </w:rPr>
         <w:t xml:space="preserve">What are the different types of sample methods that you could use? What are the pros and cons of each method? Give an example of how you could apply this sample method. </w:t>
@@ -2166,32 +2260,468 @@
       <w:pPr>
         <w:ind w:left="0" w:firstLine="0"/>
         <w:rPr>
-          <w:color w:val="002060"/>
-        </w:rPr>
-      </w:pPr>
-    </w:p>
-    <w:p>
-      <w:pPr>
-        <w:ind w:left="0" w:firstLine="0"/>
-        <w:rPr>
+          <w:rFonts w:ascii="Calibri" w:hAnsi="Calibri" w:cs="Calibri"/>
           <w:b/>
           <w:bCs/>
           <w:color w:val="002060"/>
-        </w:rPr>
-      </w:pPr>
-      <w:r>
-        <w:rPr>
-          <w:b/>
-          <w:bCs/>
-          <w:color w:val="002060"/>
-        </w:rPr>
-        <w:t>Each example:….</w:t>
+          <w:u w:val="single"/>
+        </w:rPr>
+      </w:pPr>
+    </w:p>
+    <w:p>
+      <w:pPr>
+        <w:pStyle w:val="Heading2"/>
+        <w:rPr>
+          <w:rFonts w:ascii="Calibri" w:hAnsi="Calibri" w:cs="Calibri"/>
+          <w:u w:val="single"/>
+        </w:rPr>
+      </w:pPr>
+      <w:r>
+        <w:rPr>
+          <w:rFonts w:ascii="Calibri" w:hAnsi="Calibri" w:cs="Calibri"/>
+          <w:u w:val="single"/>
+        </w:rPr>
+        <w:t>Samples</w:t>
+      </w:r>
+      <w:r>
+        <w:rPr>
+          <w:rFonts w:ascii="Calibri" w:hAnsi="Calibri" w:cs="Calibri"/>
+          <w:u w:val="single"/>
+        </w:rPr>
+        <w:t xml:space="preserve"> – Less time taken, less accurate, costs are low</w:t>
       </w:r>
     </w:p>
     <w:p>
       <w:pPr>
         <w:ind w:left="0" w:firstLine="0"/>
         <w:rPr>
+          <w:rFonts w:ascii="Calibri" w:hAnsi="Calibri" w:cs="Calibri"/>
+          <w:color w:val="002060"/>
+        </w:rPr>
+      </w:pPr>
+      <w:r>
+        <w:rPr>
+          <w:rFonts w:ascii="Calibri" w:hAnsi="Calibri" w:cs="Calibri"/>
+          <w:color w:val="002060"/>
+        </w:rPr>
+        <w:t xml:space="preserve">Random Samples: </w:t>
+      </w:r>
+      <w:r>
+        <w:rPr>
+          <w:rFonts w:ascii="Calibri" w:hAnsi="Calibri" w:cs="Calibri"/>
+          <w:color w:val="002060"/>
+        </w:rPr>
+        <w:t>Surveying a random number</w:t>
+      </w:r>
+      <w:r>
+        <w:rPr>
+          <w:rFonts w:ascii="Calibri" w:hAnsi="Calibri" w:cs="Calibri"/>
+          <w:color w:val="002060"/>
+        </w:rPr>
+        <w:t xml:space="preserve"> </w:t>
+      </w:r>
+      <w:r>
+        <w:rPr>
+          <w:rFonts w:ascii="Calibri" w:hAnsi="Calibri" w:cs="Calibri"/>
+          <w:color w:val="002060"/>
+        </w:rPr>
+        <w:t>–</w:t>
+      </w:r>
+      <w:r>
+        <w:rPr>
+          <w:rFonts w:ascii="Calibri" w:hAnsi="Calibri" w:cs="Calibri"/>
+          <w:color w:val="002060"/>
+        </w:rPr>
+        <w:t xml:space="preserve"> </w:t>
+      </w:r>
+      <w:r>
+        <w:rPr>
+          <w:rFonts w:ascii="Calibri" w:hAnsi="Calibri" w:cs="Calibri"/>
+          <w:color w:val="002060"/>
+        </w:rPr>
+        <w:t>pros</w:t>
+      </w:r>
+      <w:r>
+        <w:rPr>
+          <w:rFonts w:ascii="Calibri" w:hAnsi="Calibri" w:cs="Calibri"/>
+          <w:color w:val="002060"/>
+        </w:rPr>
+        <w:t xml:space="preserve"> = </w:t>
+      </w:r>
+      <w:r>
+        <w:rPr>
+          <w:rFonts w:ascii="Calibri" w:hAnsi="Calibri" w:cs="Calibri"/>
+          <w:color w:val="002060"/>
+        </w:rPr>
+        <w:t xml:space="preserve">simplicity </w:t>
+      </w:r>
+      <w:r>
+        <w:rPr>
+          <w:rFonts w:ascii="Calibri" w:hAnsi="Calibri" w:cs="Calibri"/>
+          <w:color w:val="002060"/>
+        </w:rPr>
+        <w:t>and</w:t>
+      </w:r>
+      <w:r>
+        <w:rPr>
+          <w:rFonts w:ascii="Calibri" w:hAnsi="Calibri" w:cs="Calibri"/>
+          <w:color w:val="002060"/>
+        </w:rPr>
+        <w:t xml:space="preserve"> not being bias</w:t>
+      </w:r>
+      <w:r>
+        <w:rPr>
+          <w:rFonts w:ascii="Calibri" w:hAnsi="Calibri" w:cs="Calibri"/>
+          <w:color w:val="002060"/>
+        </w:rPr>
+        <w:t xml:space="preserve">, cons = </w:t>
+      </w:r>
+      <w:r>
+        <w:rPr>
+          <w:rFonts w:ascii="Calibri" w:hAnsi="Calibri" w:cs="Calibri"/>
+          <w:color w:val="002060"/>
+        </w:rPr>
+        <w:t xml:space="preserve"> </w:t>
+      </w:r>
+      <w:r>
+        <w:rPr>
+          <w:rFonts w:ascii="Calibri" w:hAnsi="Calibri" w:cs="Calibri"/>
+          <w:color w:val="002060"/>
+        </w:rPr>
+        <w:t>time needed to gather the full list of a specific population</w:t>
+      </w:r>
+      <w:r>
+        <w:rPr>
+          <w:rFonts w:ascii="Calibri" w:hAnsi="Calibri" w:cs="Calibri"/>
+          <w:color w:val="002060"/>
+        </w:rPr>
+        <w:t>.</w:t>
+      </w:r>
+      <w:r>
+        <w:rPr>
+          <w:rFonts w:ascii="Calibri" w:hAnsi="Calibri" w:cs="Calibri"/>
+          <w:color w:val="002060"/>
+        </w:rPr>
+        <w:t xml:space="preserve"> E.g. </w:t>
+      </w:r>
+      <w:r>
+        <w:rPr>
+          <w:rFonts w:ascii="Calibri" w:hAnsi="Calibri" w:cs="Calibri"/>
+          <w:color w:val="002060"/>
+        </w:rPr>
+        <w:t>T</w:t>
+      </w:r>
+      <w:r>
+        <w:rPr>
+          <w:rFonts w:ascii="Calibri" w:hAnsi="Calibri" w:cs="Calibri"/>
+          <w:color w:val="002060"/>
+        </w:rPr>
+        <w:t xml:space="preserve">eams for a game are chosen by putting everyone's name into a </w:t>
+      </w:r>
+      <w:r>
+        <w:rPr>
+          <w:rFonts w:ascii="Calibri" w:hAnsi="Calibri" w:cs="Calibri"/>
+          <w:color w:val="002060"/>
+        </w:rPr>
+        <w:t>hat</w:t>
+      </w:r>
+      <w:r>
+        <w:rPr>
+          <w:rFonts w:ascii="Calibri" w:hAnsi="Calibri" w:cs="Calibri"/>
+          <w:color w:val="002060"/>
+        </w:rPr>
+        <w:t>, and then choosing the names at random for each team</w:t>
+      </w:r>
+      <w:r>
+        <w:rPr>
+          <w:rFonts w:ascii="Calibri" w:hAnsi="Calibri" w:cs="Calibri"/>
+          <w:color w:val="002060"/>
+        </w:rPr>
+        <w:t>s.</w:t>
+      </w:r>
+    </w:p>
+    <w:p>
+      <w:pPr>
+        <w:ind w:left="0" w:firstLine="0"/>
+        <w:rPr>
+          <w:rFonts w:ascii="Calibri" w:hAnsi="Calibri" w:cs="Calibri"/>
+          <w:color w:val="002060"/>
+        </w:rPr>
+      </w:pPr>
+    </w:p>
+    <w:p>
+      <w:pPr>
+        <w:ind w:left="0" w:firstLine="0"/>
+        <w:rPr>
+          <w:rFonts w:ascii="Calibri" w:hAnsi="Calibri" w:cs="Calibri"/>
+          <w:color w:val="002060"/>
+        </w:rPr>
+      </w:pPr>
+      <w:r>
+        <w:rPr>
+          <w:rFonts w:ascii="Calibri" w:hAnsi="Calibri" w:cs="Calibri"/>
+          <w:color w:val="002060"/>
+        </w:rPr>
+        <w:t>Systematic Samples:</w:t>
+      </w:r>
+      <w:r>
+        <w:rPr>
+          <w:rFonts w:ascii="Calibri" w:hAnsi="Calibri" w:cs="Calibri"/>
+          <w:color w:val="002060"/>
+        </w:rPr>
+        <w:t xml:space="preserve"> </w:t>
+      </w:r>
+      <w:r>
+        <w:rPr>
+          <w:rFonts w:ascii="Calibri" w:hAnsi="Calibri" w:cs="Calibri"/>
+          <w:color w:val="002060"/>
+        </w:rPr>
+        <w:t>Selecting an individual at fired intervals</w:t>
+      </w:r>
+      <w:r>
+        <w:rPr>
+          <w:rFonts w:ascii="Calibri" w:hAnsi="Calibri" w:cs="Calibri"/>
+          <w:color w:val="002060"/>
+        </w:rPr>
+        <w:t xml:space="preserve"> </w:t>
+      </w:r>
+      <w:r>
+        <w:rPr>
+          <w:rFonts w:ascii="Calibri" w:hAnsi="Calibri" w:cs="Calibri"/>
+          <w:color w:val="002060"/>
+        </w:rPr>
+        <w:t>–</w:t>
+      </w:r>
+      <w:r>
+        <w:rPr>
+          <w:rFonts w:ascii="Calibri" w:hAnsi="Calibri" w:cs="Calibri"/>
+          <w:color w:val="002060"/>
+        </w:rPr>
+        <w:t xml:space="preserve"> </w:t>
+      </w:r>
+      <w:r>
+        <w:rPr>
+          <w:rFonts w:ascii="Calibri" w:hAnsi="Calibri" w:cs="Calibri"/>
+          <w:color w:val="002060"/>
+        </w:rPr>
+        <w:t xml:space="preserve">pros = </w:t>
+      </w:r>
+      <w:r>
+        <w:rPr>
+          <w:rFonts w:ascii="Calibri" w:hAnsi="Calibri" w:cs="Calibri"/>
+          <w:color w:val="002060"/>
+        </w:rPr>
+        <w:t>Simplicity</w:t>
+      </w:r>
+      <w:r>
+        <w:rPr>
+          <w:rFonts w:ascii="Calibri" w:hAnsi="Calibri" w:cs="Calibri"/>
+          <w:color w:val="002060"/>
+        </w:rPr>
+        <w:t>, cons = Bias</w:t>
+      </w:r>
+      <w:r>
+        <w:rPr>
+          <w:rFonts w:ascii="Calibri" w:hAnsi="Calibri" w:cs="Calibri"/>
+          <w:color w:val="002060"/>
+        </w:rPr>
+        <w:t>ed sampling</w:t>
+      </w:r>
+      <w:r>
+        <w:rPr>
+          <w:rFonts w:ascii="Calibri" w:hAnsi="Calibri" w:cs="Calibri"/>
+          <w:color w:val="002060"/>
+        </w:rPr>
+        <w:t xml:space="preserve">. E.g. </w:t>
+      </w:r>
+      <w:r>
+        <w:rPr>
+          <w:rFonts w:ascii="Calibri" w:hAnsi="Calibri" w:cs="Calibri"/>
+          <w:color w:val="002060"/>
+        </w:rPr>
+        <w:t>Surveying every 10</w:t>
+      </w:r>
+      <w:r>
+        <w:rPr>
+          <w:rFonts w:ascii="Calibri" w:hAnsi="Calibri" w:cs="Calibri"/>
+          <w:color w:val="002060"/>
+          <w:vertAlign w:val="superscript"/>
+        </w:rPr>
+        <w:t>th</w:t>
+      </w:r>
+      <w:r>
+        <w:rPr>
+          <w:rFonts w:ascii="Calibri" w:hAnsi="Calibri" w:cs="Calibri"/>
+          <w:color w:val="002060"/>
+        </w:rPr>
+        <w:t xml:space="preserve"> person walking </w:t>
+      </w:r>
+      <w:r>
+        <w:rPr>
+          <w:rFonts w:ascii="Calibri" w:hAnsi="Calibri" w:cs="Calibri"/>
+          <w:color w:val="002060"/>
+        </w:rPr>
+        <w:t>in front</w:t>
+      </w:r>
+      <w:r>
+        <w:rPr>
+          <w:rFonts w:ascii="Calibri" w:hAnsi="Calibri" w:cs="Calibri"/>
+          <w:color w:val="002060"/>
+        </w:rPr>
+        <w:t xml:space="preserve"> of Coles.</w:t>
+      </w:r>
+    </w:p>
+    <w:p>
+      <w:pPr>
+        <w:ind w:left="0" w:firstLine="0"/>
+        <w:rPr>
+          <w:rFonts w:ascii="Calibri" w:hAnsi="Calibri" w:cs="Calibri"/>
+          <w:color w:val="002060"/>
+        </w:rPr>
+      </w:pPr>
+    </w:p>
+    <w:p>
+      <w:pPr>
+        <w:ind w:left="0" w:firstLine="0"/>
+        <w:rPr>
+          <w:rFonts w:ascii="Calibri" w:hAnsi="Calibri" w:cs="Calibri"/>
+          <w:color w:val="002060"/>
+        </w:rPr>
+      </w:pPr>
+    </w:p>
+    <w:p>
+      <w:pPr>
+        <w:ind w:left="0" w:firstLine="0"/>
+        <w:rPr>
+          <w:rFonts w:ascii="Calibri" w:hAnsi="Calibri" w:cs="Calibri"/>
+          <w:color w:val="002060"/>
+        </w:rPr>
+      </w:pPr>
+      <w:r>
+        <w:rPr>
+          <w:rFonts w:ascii="Calibri" w:hAnsi="Calibri" w:cs="Calibri"/>
+          <w:color w:val="002060"/>
+        </w:rPr>
+        <w:t>Stratified</w:t>
+      </w:r>
+      <w:r>
+        <w:rPr>
+          <w:rFonts w:ascii="Calibri" w:hAnsi="Calibri" w:cs="Calibri"/>
+          <w:color w:val="002060"/>
+        </w:rPr>
+        <w:t xml:space="preserve"> Samples:</w:t>
+      </w:r>
+      <w:r>
+        <w:rPr>
+          <w:rFonts w:ascii="Calibri" w:hAnsi="Calibri" w:cs="Calibri"/>
+          <w:color w:val="002060"/>
+        </w:rPr>
+        <w:t xml:space="preserve"> Dividing the population into categories and taking a random sample</w:t>
+      </w:r>
+      <w:r>
+        <w:rPr>
+          <w:rFonts w:ascii="Calibri" w:hAnsi="Calibri" w:cs="Calibri"/>
+          <w:color w:val="002060"/>
+        </w:rPr>
+        <w:t xml:space="preserve"> </w:t>
+      </w:r>
+      <w:r>
+        <w:rPr>
+          <w:rFonts w:ascii="Calibri" w:hAnsi="Calibri" w:cs="Calibri"/>
+          <w:color w:val="002060"/>
+        </w:rPr>
+        <w:t>–</w:t>
+      </w:r>
+      <w:r>
+        <w:rPr>
+          <w:rFonts w:ascii="Calibri" w:hAnsi="Calibri" w:cs="Calibri"/>
+          <w:color w:val="002060"/>
+        </w:rPr>
+        <w:t xml:space="preserve"> </w:t>
+      </w:r>
+      <w:r>
+        <w:rPr>
+          <w:rFonts w:ascii="Calibri" w:hAnsi="Calibri" w:cs="Calibri"/>
+          <w:color w:val="002060"/>
+        </w:rPr>
+        <w:t>pros = collects</w:t>
+      </w:r>
+      <w:r>
+        <w:rPr>
+          <w:rFonts w:ascii="Calibri" w:hAnsi="Calibri" w:cs="Calibri"/>
+          <w:color w:val="002060"/>
+        </w:rPr>
+        <w:t xml:space="preserve"> key population </w:t>
+      </w:r>
+      <w:r>
+        <w:rPr>
+          <w:rFonts w:ascii="Calibri" w:hAnsi="Calibri" w:cs="Calibri"/>
+          <w:color w:val="002060"/>
+        </w:rPr>
+        <w:t xml:space="preserve">traits, cons = </w:t>
+      </w:r>
+      <w:r>
+        <w:rPr>
+          <w:rFonts w:ascii="Calibri" w:hAnsi="Calibri" w:cs="Calibri"/>
+          <w:color w:val="002060"/>
+        </w:rPr>
+        <w:t>selecting the</w:t>
+      </w:r>
+      <w:r>
+        <w:rPr>
+          <w:rFonts w:ascii="Calibri" w:hAnsi="Calibri" w:cs="Calibri"/>
+          <w:color w:val="002060"/>
+        </w:rPr>
+        <w:t xml:space="preserve"> appropriate </w:t>
+      </w:r>
+      <w:r>
+        <w:rPr>
+          <w:rFonts w:ascii="Calibri" w:hAnsi="Calibri" w:cs="Calibri"/>
+          <w:color w:val="002060"/>
+        </w:rPr>
+        <w:t>sections</w:t>
+      </w:r>
+      <w:r>
+        <w:rPr>
+          <w:rFonts w:ascii="Calibri" w:hAnsi="Calibri" w:cs="Calibri"/>
+          <w:color w:val="002060"/>
+        </w:rPr>
+        <w:t xml:space="preserve"> for a sample </w:t>
+      </w:r>
+      <w:r>
+        <w:rPr>
+          <w:rFonts w:ascii="Calibri" w:hAnsi="Calibri" w:cs="Calibri"/>
+          <w:color w:val="002060"/>
+        </w:rPr>
+        <w:t>can</w:t>
+      </w:r>
+      <w:r>
+        <w:rPr>
+          <w:rFonts w:ascii="Calibri" w:hAnsi="Calibri" w:cs="Calibri"/>
+          <w:color w:val="002060"/>
+        </w:rPr>
+        <w:t xml:space="preserve"> be difficult.</w:t>
+      </w:r>
+      <w:r>
+        <w:rPr>
+          <w:rFonts w:ascii="Calibri" w:hAnsi="Calibri" w:cs="Calibri"/>
+          <w:color w:val="002060"/>
+        </w:rPr>
+        <w:t xml:space="preserve"> E.g. </w:t>
+      </w:r>
+      <w:r>
+        <w:rPr>
+          <w:rFonts w:ascii="Calibri" w:hAnsi="Calibri" w:cs="Calibri"/>
+          <w:color w:val="002060"/>
+        </w:rPr>
+        <w:t>Dividing a populations in age groups and surveying a specific age group.</w:t>
+      </w:r>
+    </w:p>
+    <w:p>
+      <w:pPr>
+        <w:ind w:left="0" w:firstLine="0"/>
+        <w:rPr>
+          <w:rFonts w:ascii="Calibri" w:hAnsi="Calibri" w:cs="Calibri"/>
           <w:color w:val="002060"/>
         </w:rPr>
       </w:pPr>
@@ -2200,6 +2730,7 @@
       <w:pPr>
         <w:ind w:left="-5"/>
         <w:rPr>
+          <w:rFonts w:ascii="Calibri" w:hAnsi="Calibri" w:cs="Calibri"/>
           <w:color w:val="002060"/>
         </w:rPr>
       </w:pPr>
@@ -2212,11 +2743,13 @@
           <w:numId w:val="4"/>
         </w:numPr>
         <w:rPr>
-          <w:color w:val="002060"/>
-        </w:rPr>
-      </w:pPr>
-      <w:r>
-        <w:rPr>
+          <w:rFonts w:ascii="Calibri" w:hAnsi="Calibri" w:cs="Calibri"/>
+          <w:color w:val="002060"/>
+        </w:rPr>
+      </w:pPr>
+      <w:r>
+        <w:rPr>
+          <w:rFonts w:ascii="Calibri" w:hAnsi="Calibri" w:cs="Calibri"/>
           <w:color w:val="002060"/>
         </w:rPr>
         <w:t xml:space="preserve">Will you conduct a census or sample to get feedback? Explain. </w:t>
@@ -2226,6 +2759,7 @@
       <w:pPr>
         <w:ind w:left="0" w:firstLine="0"/>
         <w:rPr>
+          <w:rFonts w:ascii="Calibri" w:hAnsi="Calibri" w:cs="Calibri"/>
           <w:b/>
           <w:bCs/>
           <w:color w:val="002060"/>
@@ -2233,33 +2767,37 @@
       </w:pPr>
       <w:r>
         <w:rPr>
+          <w:rFonts w:ascii="Calibri" w:hAnsi="Calibri" w:cs="Calibri"/>
           <w:b/>
           <w:bCs/>
           <w:color w:val="002060"/>
         </w:rPr>
-        <w:t>I am going to use a census</w:t>
-      </w:r>
-      <w:r>
-        <w:rPr>
+        <w:t xml:space="preserve">I am going to use a </w:t>
+      </w:r>
+      <w:r>
+        <w:rPr>
+          <w:rFonts w:ascii="Calibri" w:hAnsi="Calibri" w:cs="Calibri"/>
           <w:b/>
           <w:bCs/>
           <w:color w:val="002060"/>
         </w:rPr>
-        <w:t xml:space="preserve">, because </w:t>
-      </w:r>
-      <w:r>
-        <w:rPr>
+        <w:t>sample</w:t>
+      </w:r>
+      <w:r>
+        <w:rPr>
+          <w:rFonts w:ascii="Calibri" w:hAnsi="Calibri" w:cs="Calibri"/>
           <w:b/>
           <w:bCs/>
           <w:color w:val="002060"/>
         </w:rPr>
-        <w:t>…</w:t>
+        <w:t xml:space="preserve"> to get feedback. Because my idea is coming from the fact that they are many young people in Yanchep, I am going to use a sample to get feedback from young people.</w:t>
       </w:r>
     </w:p>
     <w:p>
       <w:pPr>
         <w:ind w:left="0" w:firstLine="0"/>
         <w:rPr>
+          <w:rFonts w:ascii="Calibri" w:hAnsi="Calibri" w:cs="Calibri"/>
           <w:color w:val="002060"/>
         </w:rPr>
       </w:pPr>
@@ -2272,11 +2810,13 @@
           <w:numId w:val="4"/>
         </w:numPr>
         <w:rPr>
-          <w:color w:val="002060"/>
-        </w:rPr>
-      </w:pPr>
-      <w:r>
-        <w:rPr>
+          <w:rFonts w:ascii="Calibri" w:hAnsi="Calibri" w:cs="Calibri"/>
+          <w:color w:val="002060"/>
+        </w:rPr>
+      </w:pPr>
+      <w:r>
+        <w:rPr>
+          <w:rFonts w:ascii="Calibri" w:hAnsi="Calibri" w:cs="Calibri"/>
           <w:color w:val="002060"/>
         </w:rPr>
         <w:t xml:space="preserve">Who is your target population for sampling? </w:t>
@@ -2285,22 +2825,29 @@
     <w:p>
       <w:pPr>
         <w:rPr>
-          <w:color w:val="002060"/>
-        </w:rPr>
-      </w:pPr>
-    </w:p>
-    <w:p>
-      <w:pPr>
-        <w:rPr>
-          <w:color w:val="002060"/>
-        </w:rPr>
-      </w:pPr>
-      <w:r>
-        <w:rPr>
-          <w:color w:val="002060"/>
-        </w:rPr>
-        <w:t>…</w:t>
-      </w:r>
+          <w:rFonts w:ascii="Calibri" w:hAnsi="Calibri" w:cs="Calibri"/>
+          <w:b/>
+          <w:bCs/>
+          <w:color w:val="002060"/>
+        </w:rPr>
+      </w:pPr>
+      <w:r>
+        <w:rPr>
+          <w:rFonts w:ascii="Calibri" w:hAnsi="Calibri" w:cs="Calibri"/>
+          <w:b/>
+          <w:bCs/>
+          <w:color w:val="002060"/>
+        </w:rPr>
+        <w:t xml:space="preserve">Primary – High school students </w:t>
+      </w:r>
+    </w:p>
+    <w:p>
+      <w:pPr>
+        <w:rPr>
+          <w:rFonts w:ascii="Calibri" w:hAnsi="Calibri" w:cs="Calibri"/>
+          <w:color w:val="002060"/>
+        </w:rPr>
+      </w:pPr>
     </w:p>
     <w:p>
       <w:pPr>
@@ -2310,11 +2857,13 @@
           <w:numId w:val="4"/>
         </w:numPr>
         <w:rPr>
-          <w:color w:val="002060"/>
-        </w:rPr>
-      </w:pPr>
-      <w:r>
-        <w:rPr>
+          <w:rFonts w:ascii="Calibri" w:hAnsi="Calibri" w:cs="Calibri"/>
+          <w:color w:val="002060"/>
+        </w:rPr>
+      </w:pPr>
+      <w:r>
+        <w:rPr>
+          <w:rFonts w:ascii="Calibri" w:hAnsi="Calibri" w:cs="Calibri"/>
           <w:color w:val="002060"/>
         </w:rPr>
         <w:t xml:space="preserve">Which method will you use to get feedback on your facilities proposal? Explain </w:t>
@@ -2323,26 +2872,26 @@
     <w:p>
       <w:pPr>
         <w:rPr>
-          <w:color w:val="002060"/>
-        </w:rPr>
-      </w:pPr>
-      <w:r>
-        <w:rPr>
-          <w:color w:val="002060"/>
-        </w:rPr>
-        <w:t>…</w:t>
-      </w:r>
-    </w:p>
-    <w:p>
-      <w:pPr>
-        <w:rPr>
-          <w:color w:val="002060"/>
-        </w:rPr>
-      </w:pPr>
-    </w:p>
-    <w:p>
-      <w:pPr>
-        <w:rPr>
+          <w:rFonts w:ascii="Calibri" w:hAnsi="Calibri" w:cs="Calibri"/>
+          <w:b/>
+          <w:bCs/>
+          <w:color w:val="002060"/>
+        </w:rPr>
+      </w:pPr>
+      <w:r>
+        <w:rPr>
+          <w:rFonts w:ascii="Calibri" w:hAnsi="Calibri" w:cs="Calibri"/>
+          <w:b/>
+          <w:bCs/>
+          <w:color w:val="002060"/>
+        </w:rPr>
+        <w:t>I will use a Stratified sample to get feedback on the proposal. I have chosen this so that I can survey my target population for sampling well.</w:t>
+      </w:r>
+    </w:p>
+    <w:p>
+      <w:pPr>
+        <w:rPr>
+          <w:rFonts w:ascii="Calibri" w:hAnsi="Calibri" w:cs="Calibri"/>
           <w:color w:val="002060"/>
         </w:rPr>
       </w:pPr>
@@ -2352,36 +2901,31 @@
         <w:pStyle w:val="Heading1"/>
         <w:ind w:left="-5"/>
         <w:rPr>
-          <w:color w:val="002060"/>
-        </w:rPr>
-      </w:pPr>
-    </w:p>
-    <w:p>
-      <w:pPr>
-        <w:pStyle w:val="Heading1"/>
+          <w:rFonts w:ascii="Calibri" w:hAnsi="Calibri" w:cs="Calibri"/>
+          <w:color w:val="002060"/>
+          <w:u w:val="single"/>
+        </w:rPr>
+      </w:pPr>
+      <w:r>
+        <w:rPr>
+          <w:rFonts w:ascii="Calibri" w:hAnsi="Calibri" w:cs="Calibri"/>
+          <w:color w:val="002060"/>
+          <w:u w:val="single"/>
+        </w:rPr>
+        <w:t xml:space="preserve">Part 5 – Report </w:t>
+      </w:r>
+    </w:p>
+    <w:p>
+      <w:pPr>
         <w:ind w:left="-5"/>
         <w:rPr>
-          <w:color w:val="002060"/>
-          <w:u w:val="single"/>
-        </w:rPr>
-      </w:pPr>
-      <w:r>
-        <w:rPr>
-          <w:color w:val="002060"/>
-          <w:u w:val="single"/>
-        </w:rPr>
-        <w:t xml:space="preserve">Part 5 – Report </w:t>
-      </w:r>
-    </w:p>
-    <w:p>
-      <w:pPr>
-        <w:ind w:left="-5"/>
-        <w:rPr>
-          <w:color w:val="002060"/>
-        </w:rPr>
-      </w:pPr>
-      <w:r>
-        <w:rPr>
+          <w:rFonts w:ascii="Calibri" w:hAnsi="Calibri" w:cs="Calibri"/>
+          <w:color w:val="002060"/>
+        </w:rPr>
+      </w:pPr>
+      <w:r>
+        <w:rPr>
+          <w:rFonts w:ascii="Calibri" w:hAnsi="Calibri" w:cs="Calibri"/>
           <w:color w:val="002060"/>
         </w:rPr>
         <w:t xml:space="preserve">Write a report summarising your findings and recommendations of the census data and explain your strategy for getting community feedback on your proposal. </w:t>
@@ -2405,7 +2949,7 @@
       </w:tblGrid>
       <w:tr>
         <w:trPr>
-          <w:trHeight w:val="2033"/>
+          <w:trHeight w:val="974"/>
         </w:trPr>
         <w:tc>
           <w:tcPr>
@@ -2422,11 +2966,13 @@
               <w:spacing w:line="259" w:lineRule="auto"/>
               <w:ind w:left="0" w:right="0" w:firstLine="0"/>
               <w:rPr>
+                <w:rFonts w:ascii="Calibri" w:hAnsi="Calibri" w:cs="Calibri"/>
                 <w:color w:val="002060"/>
               </w:rPr>
             </w:pPr>
             <w:r>
               <w:rPr>
+                <w:rFonts w:ascii="Calibri" w:hAnsi="Calibri" w:cs="Calibri"/>
                 <w:b/>
                 <w:color w:val="002060"/>
               </w:rPr>
@@ -2438,23 +2984,18 @@
               <w:spacing w:line="259" w:lineRule="auto"/>
               <w:ind w:left="0" w:right="0" w:firstLine="0"/>
               <w:rPr>
+                <w:rFonts w:ascii="Calibri" w:hAnsi="Calibri" w:cs="Calibri"/>
                 <w:color w:val="002060"/>
               </w:rPr>
             </w:pPr>
             <w:r>
               <w:rPr>
+                <w:rFonts w:ascii="Calibri" w:hAnsi="Calibri" w:cs="Calibri"/>
                 <w:i/>
                 <w:color w:val="002060"/>
                 <w:sz w:val="20"/>
               </w:rPr>
               <w:t>Briefly explain what you have been asked to do</w:t>
-            </w:r>
-            <w:r>
-              <w:rPr>
-                <w:i/>
-                <w:color w:val="002060"/>
-              </w:rPr>
-              <w:t xml:space="preserve"> </w:t>
             </w:r>
           </w:p>
         </w:tc>
@@ -2470,129 +3011,136 @@
           </w:tcPr>
           <w:p>
             <w:pPr>
-              <w:spacing w:line="259" w:lineRule="auto"/>
-              <w:ind w:left="0" w:right="0" w:firstLine="0"/>
-              <w:rPr>
-                <w:color w:val="002060"/>
+              <w:rPr>
+                <w:rFonts w:ascii="Calibri" w:hAnsi="Calibri" w:cs="Calibri"/>
               </w:rPr>
             </w:pPr>
             <w:r>
               <w:rPr>
-                <w:color w:val="002060"/>
+                <w:rFonts w:ascii="Calibri" w:hAnsi="Calibri" w:cs="Calibri"/>
               </w:rPr>
               <w:t xml:space="preserve"> </w:t>
             </w:r>
-          </w:p>
-          <w:p>
-            <w:pPr>
-              <w:spacing w:line="259" w:lineRule="auto"/>
-              <w:ind w:left="0" w:right="0" w:firstLine="0"/>
-              <w:rPr>
-                <w:color w:val="002060"/>
-              </w:rPr>
-            </w:pPr>
-            <w:r>
-              <w:rPr>
-                <w:color w:val="002060"/>
+            <w:r>
+              <w:rPr>
+                <w:rFonts w:ascii="Calibri" w:hAnsi="Calibri" w:cs="Calibri"/>
+              </w:rPr>
+              <w:t>I am creating</w:t>
+            </w:r>
+            <w:r>
+              <w:rPr>
+                <w:rFonts w:ascii="Calibri" w:hAnsi="Calibri" w:cs="Calibri"/>
+              </w:rPr>
+              <w:t xml:space="preserve"> a proposal for additional facilities in my suburb/town using data from the Census. </w:t>
+            </w:r>
+            <w:r>
+              <w:rPr>
+                <w:rFonts w:ascii="Calibri" w:hAnsi="Calibri" w:cs="Calibri"/>
+              </w:rPr>
+              <w:t xml:space="preserve">I </w:t>
+            </w:r>
+            <w:r>
+              <w:rPr>
+                <w:rFonts w:ascii="Calibri" w:hAnsi="Calibri" w:cs="Calibri"/>
+              </w:rPr>
+              <w:t xml:space="preserve">also </w:t>
+            </w:r>
+            <w:r>
+              <w:rPr>
+                <w:rFonts w:ascii="Calibri" w:hAnsi="Calibri" w:cs="Calibri"/>
+              </w:rPr>
+              <w:t>choose</w:t>
+            </w:r>
+            <w:r>
+              <w:rPr>
+                <w:rFonts w:ascii="Calibri" w:hAnsi="Calibri" w:cs="Calibri"/>
+              </w:rPr>
+              <w:t xml:space="preserve"> how I will collect feedback from my idea by </w:t>
+            </w:r>
+            <w:r>
+              <w:rPr>
+                <w:rFonts w:ascii="Calibri" w:hAnsi="Calibri" w:cs="Calibri"/>
+              </w:rPr>
+              <w:t>explaining</w:t>
+            </w:r>
+            <w:r>
+              <w:rPr>
+                <w:rFonts w:ascii="Calibri" w:hAnsi="Calibri" w:cs="Calibri"/>
+              </w:rPr>
+              <w:t xml:space="preserve"> what method</w:t>
+            </w:r>
+            <w:r>
+              <w:rPr>
+                <w:rFonts w:ascii="Calibri" w:hAnsi="Calibri" w:cs="Calibri"/>
+              </w:rPr>
+              <w:t>s</w:t>
+            </w:r>
+            <w:r>
+              <w:rPr>
+                <w:rFonts w:ascii="Calibri" w:hAnsi="Calibri" w:cs="Calibri"/>
               </w:rPr>
               <w:t xml:space="preserve"> </w:t>
             </w:r>
-          </w:p>
-          <w:p>
-            <w:pPr>
-              <w:spacing w:line="259" w:lineRule="auto"/>
-              <w:ind w:left="0" w:right="0" w:firstLine="0"/>
-              <w:rPr>
-                <w:color w:val="002060"/>
-              </w:rPr>
-            </w:pPr>
-            <w:r>
-              <w:rPr>
-                <w:color w:val="002060"/>
+            <w:r>
+              <w:rPr>
+                <w:rFonts w:ascii="Calibri" w:hAnsi="Calibri" w:cs="Calibri"/>
+              </w:rPr>
+              <w:t>I will be</w:t>
+            </w:r>
+            <w:r>
+              <w:rPr>
+                <w:rFonts w:ascii="Calibri" w:hAnsi="Calibri" w:cs="Calibri"/>
               </w:rPr>
               <w:t xml:space="preserve"> </w:t>
             </w:r>
-          </w:p>
-          <w:p>
-            <w:pPr>
-              <w:spacing w:line="259" w:lineRule="auto"/>
-              <w:ind w:left="0" w:right="0" w:firstLine="0"/>
-              <w:rPr>
-                <w:color w:val="002060"/>
-              </w:rPr>
-            </w:pPr>
-            <w:r>
-              <w:rPr>
-                <w:color w:val="002060"/>
+            <w:r>
+              <w:rPr>
+                <w:rFonts w:ascii="Calibri" w:hAnsi="Calibri" w:cs="Calibri"/>
+              </w:rPr>
+              <w:t>using</w:t>
+            </w:r>
+            <w:r>
+              <w:rPr>
+                <w:rFonts w:ascii="Calibri" w:hAnsi="Calibri" w:cs="Calibri"/>
               </w:rPr>
               <w:t xml:space="preserve"> </w:t>
             </w:r>
-          </w:p>
-          <w:p>
-            <w:pPr>
-              <w:spacing w:line="259" w:lineRule="auto"/>
-              <w:ind w:left="0" w:right="0" w:firstLine="0"/>
-              <w:rPr>
-                <w:color w:val="002060"/>
-              </w:rPr>
-            </w:pPr>
-            <w:r>
-              <w:rPr>
-                <w:color w:val="002060"/>
-              </w:rPr>
-              <w:t xml:space="preserve"> </w:t>
-            </w:r>
-          </w:p>
-          <w:p>
-            <w:pPr>
-              <w:spacing w:line="259" w:lineRule="auto"/>
-              <w:ind w:left="0" w:right="0" w:firstLine="0"/>
-              <w:rPr>
-                <w:color w:val="002060"/>
-              </w:rPr>
-            </w:pPr>
-            <w:r>
-              <w:rPr>
-                <w:color w:val="002060"/>
-              </w:rPr>
-              <w:t xml:space="preserve"> </w:t>
-            </w:r>
-          </w:p>
-          <w:p>
-            <w:pPr>
-              <w:spacing w:line="259" w:lineRule="auto"/>
-              <w:ind w:left="0" w:right="0" w:firstLine="0"/>
-              <w:rPr>
-                <w:color w:val="002060"/>
-              </w:rPr>
-            </w:pPr>
-            <w:r>
-              <w:rPr>
-                <w:color w:val="002060"/>
-              </w:rPr>
-              <w:t xml:space="preserve"> </w:t>
-            </w:r>
-          </w:p>
-          <w:p>
-            <w:pPr>
-              <w:spacing w:line="259" w:lineRule="auto"/>
-              <w:ind w:left="0" w:right="0" w:firstLine="0"/>
-              <w:rPr>
-                <w:color w:val="002060"/>
-              </w:rPr>
-            </w:pPr>
-            <w:r>
-              <w:rPr>
-                <w:color w:val="002060"/>
-              </w:rPr>
-              <w:t xml:space="preserve"> </w:t>
+            <w:r>
+              <w:rPr>
+                <w:rFonts w:ascii="Calibri" w:hAnsi="Calibri" w:cs="Calibri"/>
+              </w:rPr>
+              <w:t xml:space="preserve">and </w:t>
+            </w:r>
+            <w:r>
+              <w:rPr>
+                <w:rFonts w:ascii="Calibri" w:hAnsi="Calibri" w:cs="Calibri"/>
+              </w:rPr>
+              <w:t>from whom I will be ask</w:t>
+            </w:r>
+            <w:r>
+              <w:rPr>
+                <w:rFonts w:ascii="Calibri" w:hAnsi="Calibri" w:cs="Calibri"/>
+              </w:rPr>
+              <w:t>ing</w:t>
+            </w:r>
+            <w:r>
+              <w:rPr>
+                <w:rFonts w:ascii="Calibri" w:hAnsi="Calibri" w:cs="Calibri"/>
+              </w:rPr>
+              <w:t xml:space="preserve"> feedback</w:t>
+            </w:r>
+            <w:r>
+              <w:rPr>
+                <w:rFonts w:ascii="Calibri" w:hAnsi="Calibri" w:cs="Calibri"/>
+              </w:rPr>
+              <w:t xml:space="preserve">. </w:t>
             </w:r>
           </w:p>
         </w:tc>
       </w:tr>
       <w:tr>
         <w:trPr>
-          <w:trHeight w:val="2036"/>
+          <w:trHeight w:val="1316"/>
         </w:trPr>
         <w:tc>
           <w:tcPr>
@@ -2609,11 +3157,13 @@
               <w:spacing w:line="259" w:lineRule="auto"/>
               <w:ind w:left="0" w:right="0" w:firstLine="0"/>
               <w:rPr>
+                <w:rFonts w:ascii="Calibri" w:hAnsi="Calibri" w:cs="Calibri"/>
                 <w:color w:val="002060"/>
               </w:rPr>
             </w:pPr>
             <w:r>
               <w:rPr>
+                <w:rFonts w:ascii="Calibri" w:hAnsi="Calibri" w:cs="Calibri"/>
                 <w:b/>
                 <w:color w:val="002060"/>
               </w:rPr>
@@ -2625,11 +3175,13 @@
               <w:spacing w:line="259" w:lineRule="auto"/>
               <w:ind w:left="0" w:right="0" w:firstLine="0"/>
               <w:rPr>
+                <w:rFonts w:ascii="Calibri" w:hAnsi="Calibri" w:cs="Calibri"/>
                 <w:color w:val="002060"/>
               </w:rPr>
             </w:pPr>
             <w:r>
               <w:rPr>
+                <w:rFonts w:ascii="Calibri" w:hAnsi="Calibri" w:cs="Calibri"/>
                 <w:i/>
                 <w:color w:val="002060"/>
                 <w:sz w:val="20"/>
@@ -2638,6 +3190,7 @@
             </w:r>
             <w:r>
               <w:rPr>
+                <w:rFonts w:ascii="Calibri" w:hAnsi="Calibri" w:cs="Calibri"/>
                 <w:i/>
                 <w:color w:val="002060"/>
               </w:rPr>
@@ -2657,122 +3210,67 @@
           </w:tcPr>
           <w:p>
             <w:pPr>
-              <w:spacing w:line="259" w:lineRule="auto"/>
-              <w:ind w:left="0" w:right="0" w:firstLine="0"/>
-              <w:rPr>
+              <w:rPr>
+                <w:rFonts w:ascii="Calibri" w:hAnsi="Calibri" w:cs="Calibri"/>
                 <w:color w:val="002060"/>
               </w:rPr>
             </w:pPr>
             <w:r>
               <w:rPr>
-                <w:color w:val="002060"/>
+                <w:rFonts w:ascii="Calibri" w:hAnsi="Calibri" w:cs="Calibri"/>
               </w:rPr>
               <w:t xml:space="preserve"> </w:t>
             </w:r>
-          </w:p>
-          <w:p>
-            <w:pPr>
-              <w:spacing w:line="259" w:lineRule="auto"/>
-              <w:ind w:left="0" w:right="0" w:firstLine="0"/>
-              <w:rPr>
-                <w:color w:val="002060"/>
-              </w:rPr>
-            </w:pPr>
-            <w:r>
-              <w:rPr>
-                <w:color w:val="002060"/>
-              </w:rPr>
-              <w:t xml:space="preserve"> </w:t>
-            </w:r>
-          </w:p>
-          <w:p>
-            <w:pPr>
-              <w:spacing w:line="259" w:lineRule="auto"/>
-              <w:ind w:left="0" w:right="0" w:firstLine="0"/>
-              <w:rPr>
-                <w:color w:val="002060"/>
-              </w:rPr>
-            </w:pPr>
-            <w:r>
-              <w:rPr>
-                <w:color w:val="002060"/>
-              </w:rPr>
-              <w:t xml:space="preserve"> </w:t>
-            </w:r>
-          </w:p>
-          <w:p>
-            <w:pPr>
-              <w:spacing w:line="259" w:lineRule="auto"/>
-              <w:ind w:left="0" w:right="0" w:firstLine="0"/>
-              <w:rPr>
-                <w:color w:val="002060"/>
-              </w:rPr>
-            </w:pPr>
-            <w:r>
-              <w:rPr>
-                <w:color w:val="002060"/>
-              </w:rPr>
-              <w:t xml:space="preserve"> </w:t>
-            </w:r>
-          </w:p>
-          <w:p>
-            <w:pPr>
-              <w:spacing w:line="259" w:lineRule="auto"/>
-              <w:ind w:left="0" w:right="0" w:firstLine="0"/>
-              <w:rPr>
-                <w:color w:val="002060"/>
-              </w:rPr>
-            </w:pPr>
-            <w:r>
-              <w:rPr>
-                <w:color w:val="002060"/>
-              </w:rPr>
-              <w:t xml:space="preserve"> </w:t>
-            </w:r>
-          </w:p>
-          <w:p>
-            <w:pPr>
-              <w:spacing w:line="259" w:lineRule="auto"/>
-              <w:ind w:left="0" w:right="0" w:firstLine="0"/>
-              <w:rPr>
-                <w:color w:val="002060"/>
-              </w:rPr>
-            </w:pPr>
-            <w:r>
-              <w:rPr>
-                <w:color w:val="002060"/>
-              </w:rPr>
-              <w:t xml:space="preserve"> </w:t>
-            </w:r>
-          </w:p>
-          <w:p>
-            <w:pPr>
-              <w:spacing w:line="259" w:lineRule="auto"/>
-              <w:ind w:left="0" w:right="0" w:firstLine="0"/>
-              <w:rPr>
-                <w:color w:val="002060"/>
-              </w:rPr>
-            </w:pPr>
-            <w:r>
-              <w:rPr>
-                <w:color w:val="002060"/>
-              </w:rPr>
-              <w:t xml:space="preserve"> </w:t>
-            </w:r>
-          </w:p>
-          <w:p>
-            <w:pPr>
-              <w:spacing w:line="259" w:lineRule="auto"/>
-              <w:ind w:left="0" w:right="0" w:firstLine="0"/>
-              <w:rPr>
-                <w:color w:val="002060"/>
-              </w:rPr>
-            </w:pPr>
-            <w:r>
-              <w:rPr>
-                <w:color w:val="002060"/>
-              </w:rPr>
-              <w:t xml:space="preserve"> </w:t>
+            <w:r>
+              <w:rPr>
+                <w:rFonts w:ascii="Calibri" w:hAnsi="Calibri" w:cs="Calibri"/>
+              </w:rPr>
+              <w:t>My Suburb is a larger suburb with</w:t>
+            </w:r>
+            <w:r>
+              <w:rPr>
+                <w:rFonts w:ascii="Calibri" w:hAnsi="Calibri" w:cs="Calibri"/>
+              </w:rPr>
+              <w:t xml:space="preserve"> 11,000 people living there.</w:t>
+            </w:r>
+            <w:r>
+              <w:rPr>
+                <w:rFonts w:ascii="Calibri" w:hAnsi="Calibri" w:cs="Calibri"/>
+              </w:rPr>
+              <w:t xml:space="preserve"> More then 46% of families in the suburb is a couple family with children, and there is a h</w:t>
+            </w:r>
+            <w:r>
+              <w:rPr>
+                <w:rFonts w:ascii="Calibri" w:hAnsi="Calibri" w:cs="Calibri"/>
+              </w:rPr>
+              <w:t>igh number of 0-14 year olds(young people) in my suburb.</w:t>
+            </w:r>
+            <w:r>
+              <w:rPr>
+                <w:rFonts w:ascii="Calibri" w:hAnsi="Calibri" w:cs="Calibri"/>
+              </w:rPr>
+              <w:t xml:space="preserve"> Most people in my suburb are young and are </w:t>
+            </w:r>
+            <w:r>
+              <w:rPr>
+                <w:rFonts w:ascii="Calibri" w:hAnsi="Calibri" w:cs="Calibri"/>
+                <w:color w:val="002060"/>
+              </w:rPr>
+              <w:t>Primary school students</w:t>
+            </w:r>
+            <w:r>
+              <w:rPr>
+                <w:rFonts w:ascii="Calibri" w:hAnsi="Calibri" w:cs="Calibri"/>
+                <w:color w:val="002060"/>
+              </w:rPr>
+              <w:t>. There is also a h</w:t>
+            </w:r>
+            <w:r>
+              <w:rPr>
+                <w:rFonts w:ascii="Calibri" w:hAnsi="Calibri" w:cs="Calibri"/>
+                <w:color w:val="002060"/>
+              </w:rPr>
+              <w:t>igh number of people with Mental health conditions in my suburb.</w:t>
             </w:r>
           </w:p>
         </w:tc>
@@ -2796,11 +3294,13 @@
               <w:spacing w:line="259" w:lineRule="auto"/>
               <w:ind w:left="0" w:right="0" w:firstLine="0"/>
               <w:rPr>
+                <w:rFonts w:ascii="Calibri" w:hAnsi="Calibri" w:cs="Calibri"/>
                 <w:color w:val="002060"/>
               </w:rPr>
             </w:pPr>
             <w:r>
               <w:rPr>
+                <w:rFonts w:ascii="Calibri" w:hAnsi="Calibri" w:cs="Calibri"/>
                 <w:b/>
                 <w:color w:val="002060"/>
               </w:rPr>
@@ -2812,11 +3312,13 @@
               <w:spacing w:line="241" w:lineRule="auto"/>
               <w:ind w:left="0" w:right="0" w:firstLine="0"/>
               <w:rPr>
+                <w:rFonts w:ascii="Calibri" w:hAnsi="Calibri" w:cs="Calibri"/>
                 <w:color w:val="002060"/>
               </w:rPr>
             </w:pPr>
             <w:r>
               <w:rPr>
+                <w:rFonts w:ascii="Calibri" w:hAnsi="Calibri" w:cs="Calibri"/>
                 <w:i/>
                 <w:color w:val="002060"/>
                 <w:sz w:val="20"/>
@@ -2829,11 +3331,13 @@
               <w:spacing w:line="259" w:lineRule="auto"/>
               <w:ind w:left="0" w:right="0" w:firstLine="0"/>
               <w:rPr>
+                <w:rFonts w:ascii="Calibri" w:hAnsi="Calibri" w:cs="Calibri"/>
                 <w:color w:val="002060"/>
               </w:rPr>
             </w:pPr>
             <w:r>
               <w:rPr>
+                <w:rFonts w:ascii="Calibri" w:hAnsi="Calibri" w:cs="Calibri"/>
                 <w:i/>
                 <w:color w:val="002060"/>
                 <w:sz w:val="20"/>
@@ -2842,6 +3346,7 @@
             </w:r>
             <w:r>
               <w:rPr>
+                <w:rFonts w:ascii="Calibri" w:hAnsi="Calibri" w:cs="Calibri"/>
                 <w:i/>
                 <w:color w:val="002060"/>
               </w:rPr>
@@ -2861,17 +3366,102 @@
           </w:tcPr>
           <w:p>
             <w:pPr>
-              <w:spacing w:line="259" w:lineRule="auto"/>
-              <w:ind w:left="0" w:right="0" w:firstLine="0"/>
-              <w:rPr>
+              <w:rPr>
+                <w:rFonts w:ascii="Calibri" w:hAnsi="Calibri" w:cs="Calibri"/>
                 <w:color w:val="002060"/>
               </w:rPr>
             </w:pPr>
             <w:r>
               <w:rPr>
-                <w:color w:val="002060"/>
-              </w:rPr>
-              <w:t xml:space="preserve"> </w:t>
+                <w:rFonts w:ascii="Calibri" w:hAnsi="Calibri" w:cs="Calibri"/>
+                <w:color w:val="002060"/>
+              </w:rPr>
+              <w:t xml:space="preserve">I am suggesting a movie theatre, </w:t>
+            </w:r>
+            <w:r>
+              <w:rPr>
+                <w:rFonts w:ascii="Calibri" w:hAnsi="Calibri" w:cs="Calibri"/>
+                <w:color w:val="002060"/>
+              </w:rPr>
+              <w:t xml:space="preserve">because </w:t>
+            </w:r>
+            <w:r>
+              <w:rPr>
+                <w:rFonts w:ascii="Calibri" w:hAnsi="Calibri" w:cs="Calibri"/>
+                <w:color w:val="002060"/>
+              </w:rPr>
+              <w:t xml:space="preserve">there </w:t>
+            </w:r>
+            <w:r>
+              <w:rPr>
+                <w:rFonts w:ascii="Calibri" w:hAnsi="Calibri" w:cs="Calibri"/>
+                <w:color w:val="002060"/>
+              </w:rPr>
+              <w:t>is</w:t>
+            </w:r>
+            <w:r>
+              <w:rPr>
+                <w:rFonts w:ascii="Calibri" w:hAnsi="Calibri" w:cs="Calibri"/>
+                <w:color w:val="002060"/>
+              </w:rPr>
+              <w:t xml:space="preserve"> a high number of younger people </w:t>
+            </w:r>
+            <w:r>
+              <w:rPr>
+                <w:rFonts w:ascii="Calibri" w:hAnsi="Calibri" w:cs="Calibri"/>
+                <w:color w:val="002060"/>
+              </w:rPr>
+              <w:t>in my suburb</w:t>
+            </w:r>
+            <w:r>
+              <w:rPr>
+                <w:rFonts w:ascii="Calibri" w:hAnsi="Calibri" w:cs="Calibri"/>
+                <w:color w:val="002060"/>
+              </w:rPr>
+              <w:t>, and</w:t>
+            </w:r>
+            <w:r>
+              <w:rPr>
+                <w:rFonts w:ascii="Calibri" w:hAnsi="Calibri" w:cs="Calibri"/>
+                <w:color w:val="002060"/>
+              </w:rPr>
+              <w:t xml:space="preserve"> they don’t have access to a movie theatre. The closest theatre is in Currambine which is a </w:t>
+            </w:r>
+            <w:r>
+              <w:rPr>
+                <w:rFonts w:ascii="Calibri" w:hAnsi="Calibri" w:cs="Calibri"/>
+                <w:color w:val="002060"/>
+              </w:rPr>
+              <w:t>30-minute</w:t>
+            </w:r>
+            <w:r>
+              <w:rPr>
+                <w:rFonts w:ascii="Calibri" w:hAnsi="Calibri" w:cs="Calibri"/>
+                <w:color w:val="002060"/>
+              </w:rPr>
+              <w:t xml:space="preserve"> drive</w:t>
+            </w:r>
+            <w:r>
+              <w:rPr>
+                <w:rFonts w:ascii="Calibri" w:hAnsi="Calibri" w:cs="Calibri"/>
+                <w:color w:val="002060"/>
+              </w:rPr>
+              <w:t xml:space="preserve"> which is not practical in anyway.</w:t>
+            </w:r>
+          </w:p>
+          <w:p>
+            <w:pPr>
+              <w:rPr>
+                <w:rFonts w:ascii="Calibri" w:hAnsi="Calibri" w:cs="Calibri"/>
+                <w:color w:val="002060"/>
+              </w:rPr>
+            </w:pPr>
+            <w:r>
+              <w:rPr>
+                <w:rFonts w:ascii="Calibri" w:hAnsi="Calibri" w:cs="Calibri"/>
+                <w:color w:val="002060"/>
+              </w:rPr>
+              <w:t>Young people should have the ability to enjoy watching films at a place where they can also socialize.</w:t>
             </w:r>
           </w:p>
           <w:p>
@@ -2879,105 +3469,10 @@
               <w:spacing w:line="259" w:lineRule="auto"/>
               <w:ind w:left="0" w:right="0" w:firstLine="0"/>
               <w:rPr>
+                <w:rFonts w:ascii="Calibri" w:hAnsi="Calibri" w:cs="Calibri"/>
                 <w:color w:val="002060"/>
               </w:rPr>
             </w:pPr>
-            <w:r>
-              <w:rPr>
-                <w:color w:val="002060"/>
-              </w:rPr>
-              <w:t xml:space="preserve"> </w:t>
-            </w:r>
-          </w:p>
-          <w:p>
-            <w:pPr>
-              <w:spacing w:line="259" w:lineRule="auto"/>
-              <w:ind w:left="0" w:right="0" w:firstLine="0"/>
-              <w:rPr>
-                <w:color w:val="002060"/>
-              </w:rPr>
-            </w:pPr>
-            <w:r>
-              <w:rPr>
-                <w:color w:val="002060"/>
-              </w:rPr>
-              <w:t xml:space="preserve"> </w:t>
-            </w:r>
-          </w:p>
-          <w:p>
-            <w:pPr>
-              <w:spacing w:line="259" w:lineRule="auto"/>
-              <w:ind w:left="0" w:right="0" w:firstLine="0"/>
-              <w:rPr>
-                <w:color w:val="002060"/>
-              </w:rPr>
-            </w:pPr>
-            <w:r>
-              <w:rPr>
-                <w:color w:val="002060"/>
-              </w:rPr>
-              <w:t xml:space="preserve"> </w:t>
-            </w:r>
-          </w:p>
-          <w:p>
-            <w:pPr>
-              <w:spacing w:line="259" w:lineRule="auto"/>
-              <w:ind w:left="0" w:right="0" w:firstLine="0"/>
-              <w:rPr>
-                <w:color w:val="002060"/>
-              </w:rPr>
-            </w:pPr>
-            <w:r>
-              <w:rPr>
-                <w:color w:val="002060"/>
-              </w:rPr>
-              <w:t xml:space="preserve"> </w:t>
-            </w:r>
-          </w:p>
-          <w:p>
-            <w:pPr>
-              <w:spacing w:line="259" w:lineRule="auto"/>
-              <w:ind w:left="0" w:right="0" w:firstLine="0"/>
-              <w:rPr>
-                <w:color w:val="002060"/>
-              </w:rPr>
-            </w:pPr>
-            <w:r>
-              <w:rPr>
-                <w:color w:val="002060"/>
-              </w:rPr>
-              <w:t xml:space="preserve"> </w:t>
-            </w:r>
-          </w:p>
-          <w:p>
-            <w:pPr>
-              <w:spacing w:line="259" w:lineRule="auto"/>
-              <w:ind w:left="0" w:right="0" w:firstLine="0"/>
-              <w:rPr>
-                <w:color w:val="002060"/>
-              </w:rPr>
-            </w:pPr>
-            <w:r>
-              <w:rPr>
-                <w:color w:val="002060"/>
-              </w:rPr>
-              <w:t xml:space="preserve"> </w:t>
-            </w:r>
-          </w:p>
-          <w:p>
-            <w:pPr>
-              <w:spacing w:line="259" w:lineRule="auto"/>
-              <w:ind w:left="0" w:right="0" w:firstLine="0"/>
-              <w:rPr>
-                <w:color w:val="002060"/>
-              </w:rPr>
-            </w:pPr>
-            <w:r>
-              <w:rPr>
-                <w:color w:val="002060"/>
-              </w:rPr>
-              <w:t xml:space="preserve"> </w:t>
-            </w:r>
           </w:p>
         </w:tc>
       </w:tr>
@@ -3000,11 +3495,13 @@
               <w:spacing w:line="259" w:lineRule="auto"/>
               <w:ind w:left="0" w:right="0" w:firstLine="0"/>
               <w:rPr>
+                <w:rFonts w:ascii="Calibri" w:hAnsi="Calibri" w:cs="Calibri"/>
                 <w:color w:val="002060"/>
               </w:rPr>
             </w:pPr>
             <w:r>
               <w:rPr>
+                <w:rFonts w:ascii="Calibri" w:hAnsi="Calibri" w:cs="Calibri"/>
                 <w:b/>
                 <w:color w:val="002060"/>
               </w:rPr>
@@ -3016,11 +3513,13 @@
               <w:spacing w:line="259" w:lineRule="auto"/>
               <w:ind w:left="0" w:right="0" w:firstLine="0"/>
               <w:rPr>
+                <w:rFonts w:ascii="Calibri" w:hAnsi="Calibri" w:cs="Calibri"/>
                 <w:color w:val="002060"/>
               </w:rPr>
             </w:pPr>
             <w:r>
               <w:rPr>
+                <w:rFonts w:ascii="Calibri" w:hAnsi="Calibri" w:cs="Calibri"/>
                 <w:i/>
                 <w:color w:val="002060"/>
                 <w:sz w:val="20"/>
@@ -3033,11 +3532,13 @@
               <w:spacing w:line="259" w:lineRule="auto"/>
               <w:ind w:left="0" w:right="0" w:firstLine="0"/>
               <w:rPr>
+                <w:rFonts w:ascii="Calibri" w:hAnsi="Calibri" w:cs="Calibri"/>
                 <w:color w:val="002060"/>
               </w:rPr>
             </w:pPr>
             <w:r>
               <w:rPr>
+                <w:rFonts w:ascii="Calibri" w:hAnsi="Calibri" w:cs="Calibri"/>
                 <w:i/>
                 <w:color w:val="002060"/>
                 <w:sz w:val="20"/>
@@ -3046,6 +3547,7 @@
             </w:r>
             <w:r>
               <w:rPr>
+                <w:rFonts w:ascii="Calibri" w:hAnsi="Calibri" w:cs="Calibri"/>
                 <w:i/>
                 <w:color w:val="002060"/>
               </w:rPr>
@@ -3065,17 +3567,122 @@
           </w:tcPr>
           <w:p>
             <w:pPr>
-              <w:spacing w:line="259" w:lineRule="auto"/>
-              <w:ind w:left="0" w:right="0" w:firstLine="0"/>
-              <w:rPr>
+              <w:rPr>
+                <w:rFonts w:ascii="Calibri" w:hAnsi="Calibri" w:cs="Calibri"/>
                 <w:color w:val="002060"/>
               </w:rPr>
             </w:pPr>
             <w:r>
               <w:rPr>
+                <w:rFonts w:ascii="Calibri" w:hAnsi="Calibri" w:cs="Calibri"/>
+                <w:color w:val="002060"/>
+              </w:rPr>
+              <w:t xml:space="preserve">My strategy is to use a </w:t>
+            </w:r>
+            <w:r>
+              <w:rPr>
+                <w:rFonts w:ascii="Calibri" w:hAnsi="Calibri" w:cs="Calibri"/>
+                <w:color w:val="002060"/>
+              </w:rPr>
+              <w:t xml:space="preserve">Stratified sample to get feedback on the proposal. </w:t>
+            </w:r>
+            <w:r>
+              <w:rPr>
+                <w:rFonts w:ascii="Calibri" w:hAnsi="Calibri" w:cs="Calibri"/>
+                <w:color w:val="002060"/>
+              </w:rPr>
+              <w:t>This is because</w:t>
+            </w:r>
+            <w:r>
+              <w:rPr>
+                <w:rFonts w:ascii="Calibri" w:hAnsi="Calibri" w:cs="Calibri"/>
+                <w:color w:val="002060"/>
+              </w:rPr>
+              <w:t xml:space="preserve"> I can survey </w:t>
+            </w:r>
+            <w:r>
+              <w:rPr>
+                <w:rFonts w:ascii="Calibri" w:hAnsi="Calibri" w:cs="Calibri"/>
+                <w:color w:val="002060"/>
+              </w:rPr>
+              <w:t xml:space="preserve">the </w:t>
+            </w:r>
+            <w:r>
+              <w:rPr>
+                <w:rFonts w:ascii="Calibri" w:hAnsi="Calibri" w:cs="Calibri"/>
+                <w:color w:val="002060"/>
+              </w:rPr>
+              <w:t xml:space="preserve">Primary </w:t>
+            </w:r>
+            <w:r>
+              <w:rPr>
+                <w:rFonts w:ascii="Calibri" w:hAnsi="Calibri" w:cs="Calibri"/>
+                <w:color w:val="002060"/>
+              </w:rPr>
+              <w:t>~</w:t>
+            </w:r>
+            <w:r>
+              <w:rPr>
+                <w:rFonts w:ascii="Calibri" w:hAnsi="Calibri" w:cs="Calibri"/>
+                <w:color w:val="002060"/>
+              </w:rPr>
+              <w:t xml:space="preserve"> High school student</w:t>
+            </w:r>
+            <w:r>
+              <w:rPr>
+                <w:rFonts w:ascii="Calibri" w:hAnsi="Calibri" w:cs="Calibri"/>
+                <w:color w:val="002060"/>
+              </w:rPr>
+              <w:t xml:space="preserve"> population</w:t>
+            </w:r>
+            <w:r>
+              <w:rPr>
+                <w:rFonts w:ascii="Calibri" w:hAnsi="Calibri" w:cs="Calibri"/>
                 <w:color w:val="002060"/>
               </w:rPr>
               <w:t xml:space="preserve"> </w:t>
+            </w:r>
+            <w:r>
+              <w:rPr>
+                <w:rFonts w:ascii="Calibri" w:hAnsi="Calibri" w:cs="Calibri"/>
+                <w:color w:val="002060"/>
+              </w:rPr>
+              <w:t xml:space="preserve">sampling </w:t>
+            </w:r>
+            <w:r>
+              <w:rPr>
+                <w:rFonts w:ascii="Calibri" w:hAnsi="Calibri" w:cs="Calibri"/>
+                <w:color w:val="002060"/>
+              </w:rPr>
+              <w:t>good</w:t>
+            </w:r>
+            <w:r>
+              <w:rPr>
+                <w:rFonts w:ascii="Calibri" w:hAnsi="Calibri" w:cs="Calibri"/>
+                <w:color w:val="002060"/>
+              </w:rPr>
+              <w:t>.</w:t>
+            </w:r>
+            <w:r>
+              <w:rPr>
+                <w:rFonts w:ascii="Calibri" w:hAnsi="Calibri" w:cs="Calibri"/>
+                <w:color w:val="002060"/>
+              </w:rPr>
+              <w:t xml:space="preserve"> This is also my </w:t>
+            </w:r>
+            <w:r>
+              <w:rPr>
+                <w:rFonts w:ascii="Calibri" w:hAnsi="Calibri" w:cs="Calibri"/>
+                <w:color w:val="002060"/>
+              </w:rPr>
+              <w:t>target population</w:t>
+            </w:r>
+            <w:r>
+              <w:rPr>
+                <w:rFonts w:ascii="Calibri" w:hAnsi="Calibri" w:cs="Calibri"/>
+                <w:color w:val="002060"/>
+              </w:rPr>
+              <w:t xml:space="preserve"> which is who I want to target to get feedback on.</w:t>
             </w:r>
           </w:p>
           <w:p>
@@ -3083,105 +3690,10 @@
               <w:spacing w:line="259" w:lineRule="auto"/>
               <w:ind w:left="0" w:right="0" w:firstLine="0"/>
               <w:rPr>
+                <w:rFonts w:ascii="Calibri" w:hAnsi="Calibri" w:cs="Calibri"/>
                 <w:color w:val="002060"/>
               </w:rPr>
             </w:pPr>
-            <w:r>
-              <w:rPr>
-                <w:color w:val="002060"/>
-              </w:rPr>
-              <w:t xml:space="preserve"> </w:t>
-            </w:r>
-          </w:p>
-          <w:p>
-            <w:pPr>
-              <w:spacing w:line="259" w:lineRule="auto"/>
-              <w:ind w:left="0" w:right="0" w:firstLine="0"/>
-              <w:rPr>
-                <w:color w:val="002060"/>
-              </w:rPr>
-            </w:pPr>
-            <w:r>
-              <w:rPr>
-                <w:color w:val="002060"/>
-              </w:rPr>
-              <w:t xml:space="preserve"> </w:t>
-            </w:r>
-          </w:p>
-          <w:p>
-            <w:pPr>
-              <w:spacing w:line="259" w:lineRule="auto"/>
-              <w:ind w:left="0" w:right="0" w:firstLine="0"/>
-              <w:rPr>
-                <w:color w:val="002060"/>
-              </w:rPr>
-            </w:pPr>
-            <w:r>
-              <w:rPr>
-                <w:color w:val="002060"/>
-              </w:rPr>
-              <w:t xml:space="preserve"> </w:t>
-            </w:r>
-          </w:p>
-          <w:p>
-            <w:pPr>
-              <w:spacing w:line="259" w:lineRule="auto"/>
-              <w:ind w:left="0" w:right="0" w:firstLine="0"/>
-              <w:rPr>
-                <w:color w:val="002060"/>
-              </w:rPr>
-            </w:pPr>
-            <w:r>
-              <w:rPr>
-                <w:color w:val="002060"/>
-              </w:rPr>
-              <w:t xml:space="preserve"> </w:t>
-            </w:r>
-          </w:p>
-          <w:p>
-            <w:pPr>
-              <w:spacing w:line="259" w:lineRule="auto"/>
-              <w:ind w:left="0" w:right="0" w:firstLine="0"/>
-              <w:rPr>
-                <w:color w:val="002060"/>
-              </w:rPr>
-            </w:pPr>
-            <w:r>
-              <w:rPr>
-                <w:color w:val="002060"/>
-              </w:rPr>
-              <w:t xml:space="preserve"> </w:t>
-            </w:r>
-          </w:p>
-          <w:p>
-            <w:pPr>
-              <w:spacing w:line="259" w:lineRule="auto"/>
-              <w:ind w:left="0" w:right="0" w:firstLine="0"/>
-              <w:rPr>
-                <w:color w:val="002060"/>
-              </w:rPr>
-            </w:pPr>
-            <w:r>
-              <w:rPr>
-                <w:color w:val="002060"/>
-              </w:rPr>
-              <w:t xml:space="preserve"> </w:t>
-            </w:r>
-          </w:p>
-          <w:p>
-            <w:pPr>
-              <w:spacing w:line="259" w:lineRule="auto"/>
-              <w:ind w:left="0" w:right="0" w:firstLine="0"/>
-              <w:rPr>
-                <w:color w:val="002060"/>
-              </w:rPr>
-            </w:pPr>
-            <w:r>
-              <w:rPr>
-                <w:color w:val="002060"/>
-              </w:rPr>
-              <w:t xml:space="preserve"> </w:t>
-            </w:r>
           </w:p>
         </w:tc>
       </w:tr>
@@ -3191,11 +3703,13 @@
         <w:spacing w:line="259" w:lineRule="auto"/>
         <w:ind w:left="0" w:right="0" w:firstLine="0"/>
         <w:rPr>
-          <w:color w:val="002060"/>
-        </w:rPr>
-      </w:pPr>
-      <w:r>
-        <w:rPr>
+          <w:rFonts w:ascii="Calibri" w:hAnsi="Calibri" w:cs="Calibri"/>
+          <w:color w:val="002060"/>
+        </w:rPr>
+      </w:pPr>
+      <w:r>
+        <w:rPr>
+          <w:rFonts w:ascii="Calibri" w:hAnsi="Calibri" w:cs="Calibri"/>
           <w:color w:val="002060"/>
         </w:rPr>
         <w:t xml:space="preserve"> </w:t>
@@ -3691,16 +4205,16 @@
       </w:pPr>
     </w:lvl>
   </w:abstractNum>
-  <w:num w:numId="1" w16cid:durableId="1878464038">
+  <w:num w:numId="1" w16cid:durableId="943263844">
     <w:abstractNumId w:val="2"/>
   </w:num>
-  <w:num w:numId="2" w16cid:durableId="2078742153">
+  <w:num w:numId="2" w16cid:durableId="1833373252">
     <w:abstractNumId w:val="0"/>
   </w:num>
-  <w:num w:numId="3" w16cid:durableId="1937246879">
+  <w:num w:numId="3" w16cid:durableId="1433286513">
     <w:abstractNumId w:val="3"/>
   </w:num>
-  <w:num w:numId="4" w16cid:durableId="1427648521">
+  <w:num w:numId="4" w16cid:durableId="54163383">
     <w:abstractNumId w:val="1"/>
   </w:num>
 </w:numbering>
@@ -4104,7 +4618,7 @@
   <w:style w:type="paragraph" w:default="1" w:styleId="Normal">
     <w:name w:val="Normal"/>
     <w:qFormat/>
-    <w:rsid w:val="00D27F30"/>
+    <w:rsid w:val="00826988"/>
     <w:pPr>
       <w:spacing w:after="0" w:line="265" w:lineRule="auto"/>
       <w:ind w:left="10" w:right="421" w:hanging="10"/>
@@ -4134,10 +4648,29 @@
       <w:sz w:val="24"/>
     </w:rPr>
   </w:style>
+  <w:style w:type="paragraph" w:styleId="Heading2">
+    <w:name w:val="heading 2"/>
+    <w:basedOn w:val="Normal"/>
+    <w:next w:val="Normal"/>
+    <w:link w:val="Heading2Char"/>
+    <w:uiPriority w:val="9"/>
+    <w:unhideWhenUsed/>
+    <w:qFormat/>
+    <w:rsid w:val="00255210"/>
+    <w:pPr>
+      <w:keepNext/>
+      <w:ind w:left="0" w:firstLine="0"/>
+      <w:outlineLvl w:val="1"/>
+    </w:pPr>
+    <w:rPr>
+      <w:b/>
+      <w:bCs/>
+      <w:color w:val="002060"/>
+    </w:rPr>
+  </w:style>
   <w:style w:type="character" w:default="1" w:styleId="DefaultParagraphFont">
     <w:name w:val="Default Paragraph Font"/>
     <w:uiPriority w:val="1"/>
-    <w:semiHidden/>
     <w:unhideWhenUsed/>
   </w:style>
   <w:style w:type="table" w:default="1" w:styleId="TableNormal">
@@ -4195,6 +4728,19 @@
       <w:ind w:left="720"/>
       <w:contextualSpacing/>
     </w:pPr>
+  </w:style>
+  <w:style w:type="character" w:customStyle="1" w:styleId="Heading2Char">
+    <w:name w:val="Heading 2 Char"/>
+    <w:basedOn w:val="DefaultParagraphFont"/>
+    <w:link w:val="Heading2"/>
+    <w:uiPriority w:val="9"/>
+    <w:rsid w:val="00255210"/>
+    <w:rPr>
+      <w:rFonts w:ascii="Arial" w:eastAsia="Arial" w:hAnsi="Arial" w:cs="Arial"/>
+      <w:b/>
+      <w:bCs/>
+      <w:color w:val="002060"/>
+    </w:rPr>
   </w:style>
 </w:styles>
 </file>

</xml_diff>